<commit_message>
se actualizó el manual tecnico
</commit_message>
<xml_diff>
--- a/Manuales/Manual-Tecnico/Manual técnico.docx
+++ b/Manuales/Manual-Tecnico/Manual técnico.docx
@@ -1403,7 +1403,11 @@
         <w:sdt>
           <w:sdtPr>
             <w:rPr>
-              <w:lang w:val="es-ES"/>
+              <w:rFonts w:ascii="Times New Roman" w:eastAsiaTheme="minorHAnsi" w:hAnsi="Times New Roman" w:cstheme="minorBidi"/>
+              <w:color w:val="auto"/>
+              <w:sz w:val="24"/>
+              <w:szCs w:val="22"/>
+              <w:lang w:val="es-ES" w:eastAsia="en-US"/>
             </w:rPr>
             <w:id w:val="-893198432"/>
             <w:docPartObj>
@@ -1413,13 +1417,8 @@
           </w:sdtPr>
           <w:sdtEndPr>
             <w:rPr>
-              <w:rFonts w:ascii="Times New Roman" w:eastAsiaTheme="minorHAnsi" w:hAnsi="Times New Roman" w:cstheme="minorBidi"/>
               <w:b/>
               <w:bCs/>
-              <w:color w:val="auto"/>
-              <w:sz w:val="24"/>
-              <w:szCs w:val="22"/>
-              <w:lang w:eastAsia="en-US"/>
             </w:rPr>
           </w:sdtEndPr>
           <w:sdtContent>
@@ -4608,7 +4607,35 @@
           <w:rFonts w:cs="Times New Roman"/>
           <w:szCs w:val="24"/>
         </w:rPr>
-        <w:t>on Angular como framework y TypeScript como lenguaje de programación, se hizo todo el FrontEnd del sistema, en donde están los formularios, crud, interfaces gráficas, etc.</w:t>
+        <w:t>on Angular como framework y TypeScript como lenguaje de programación, se hizo todo el Front</w:t>
+      </w:r>
+      <w:r>
+        <w:rPr>
+          <w:rFonts w:cs="Times New Roman"/>
+          <w:szCs w:val="24"/>
+        </w:rPr>
+        <w:t>e</w:t>
+      </w:r>
+      <w:r>
+        <w:rPr>
+          <w:rFonts w:cs="Times New Roman"/>
+          <w:szCs w:val="24"/>
+        </w:rPr>
+        <w:t xml:space="preserve">nd del sistema, en donde están los formularios, </w:t>
+      </w:r>
+      <w:r>
+        <w:rPr>
+          <w:rFonts w:cs="Times New Roman"/>
+          <w:szCs w:val="24"/>
+        </w:rPr>
+        <w:t>Crud</w:t>
+      </w:r>
+      <w:r>
+        <w:rPr>
+          <w:rFonts w:cs="Times New Roman"/>
+          <w:szCs w:val="24"/>
+        </w:rPr>
+        <w:t>, interfaces gráficas, etc.</w:t>
       </w:r>
     </w:p>
     <w:p>
@@ -4811,7 +4838,21 @@
           <w:rFonts w:cs="Times New Roman"/>
           <w:szCs w:val="24"/>
         </w:rPr>
-        <w:t xml:space="preserve"> trabajar simultáneamente en equipo, se uso GitHub, que es su repositorio remoto donde están guardados tanto el Backend y el Frontend del sistema.</w:t>
+        <w:t xml:space="preserve"> trabajar simultáneamente en equipo, se </w:t>
+      </w:r>
+      <w:r>
+        <w:rPr>
+          <w:rFonts w:cs="Times New Roman"/>
+          <w:szCs w:val="24"/>
+        </w:rPr>
+        <w:t>usó</w:t>
+      </w:r>
+      <w:r>
+        <w:rPr>
+          <w:rFonts w:cs="Times New Roman"/>
+          <w:szCs w:val="24"/>
+        </w:rPr>
+        <w:t xml:space="preserve"> GitHub, que es su repositorio remoto donde están guardados tanto el Backend y el Frontend del sistema.</w:t>
       </w:r>
     </w:p>
     <w:p>
@@ -4875,7 +4916,14 @@
           <w:b/>
           <w:bCs/>
         </w:rPr>
-        <w:t xml:space="preserve">Tener una computadora </w:t>
+        <w:t>C</w:t>
+      </w:r>
+      <w:r>
+        <w:rPr>
+          <w:b/>
+          <w:bCs/>
+        </w:rPr>
+        <w:t xml:space="preserve">omputadora </w:t>
       </w:r>
       <w:r>
         <w:rPr>
@@ -4905,7 +4953,14 @@
           <w:b/>
           <w:bCs/>
         </w:rPr>
-        <w:t>Tener conexión a internet:</w:t>
+        <w:t>C</w:t>
+      </w:r>
+      <w:r>
+        <w:rPr>
+          <w:b/>
+          <w:bCs/>
+        </w:rPr>
+        <w:t>onexión a internet:</w:t>
       </w:r>
       <w:r>
         <w:t xml:space="preserve"> </w:t>
@@ -4961,7 +5016,7 @@
           <w:b/>
           <w:bCs/>
         </w:rPr>
-        <w:t>Tener un Arduino</w:t>
+        <w:t>Arduino</w:t>
       </w:r>
       <w:r>
         <w:t xml:space="preserve"> (se recomienda usar el Arduino UNO): Este se usará para la conexión con los diversos sensores que se mostraran más adelante, donde se capturaran y se enviaran a otras máquinas, en este caso, a un computador de mesa.</w:t>
@@ -5028,8 +5083,14 @@
           <w:b/>
           <w:bCs/>
         </w:rPr>
-        <w:lastRenderedPageBreak/>
-        <w:t>Tener un sensor de humedad:</w:t>
+        <w:t>S</w:t>
+      </w:r>
+      <w:r>
+        <w:rPr>
+          <w:b/>
+          <w:bCs/>
+        </w:rPr>
+        <w:t>ensor de humedad:</w:t>
       </w:r>
       <w:r>
         <w:t xml:space="preserve"> Si se requiere comprobar y testear el código o la funcionalidad completa del sistema, se requiere un sensor “hl69”, o mejor conocido como sensor de humedad en tierra.</w:t>
@@ -5052,34 +5113,18 @@
           <w:b/>
           <w:bCs/>
         </w:rPr>
-        <w:t>Tener un sensor de lluvia:</w:t>
-      </w:r>
-      <w:r>
-        <w:t xml:space="preserve"> </w:t>
-      </w:r>
-      <w:r>
-        <w:t>Si se requiere comprobar y testear el código o la funcionalidad</w:t>
-      </w:r>
-      <w:r>
-        <w:t xml:space="preserve"> completa</w:t>
-      </w:r>
-      <w:r>
-        <w:t xml:space="preserve"> de</w:t>
-      </w:r>
-      <w:r>
-        <w:t>l sistema</w:t>
-      </w:r>
-      <w:r>
-        <w:t>, se requiere un sensor “</w:t>
-      </w:r>
-      <w:r>
-        <w:t>yl83</w:t>
-      </w:r>
-      <w:r>
-        <w:t xml:space="preserve">”, o mejor conocido como sensor de </w:t>
-      </w:r>
-      <w:r>
-        <w:t>lluvia.</w:t>
+        <w:lastRenderedPageBreak/>
+        <w:t>S</w:t>
+      </w:r>
+      <w:r>
+        <w:rPr>
+          <w:b/>
+          <w:bCs/>
+        </w:rPr>
+        <w:t>ensor de lluvia:</w:t>
+      </w:r>
+      <w:r>
+        <w:t xml:space="preserve"> Si se requiere comprobar y testear el código o la funcionalidad completa del sistema, se requiere un sensor “yl83”, o mejor conocido como sensor de lluvia.</w:t>
       </w:r>
     </w:p>
     <w:p>
@@ -5099,36 +5144,17 @@
           <w:b/>
           <w:bCs/>
         </w:rPr>
-        <w:t xml:space="preserve">Tener un sensor de </w:t>
+        <w:t>S</w:t>
       </w:r>
       <w:r>
         <w:rPr>
           <w:b/>
           <w:bCs/>
         </w:rPr>
-        <w:t>temperatura</w:t>
-      </w:r>
-      <w:r>
-        <w:rPr>
-          <w:b/>
-          <w:bCs/>
-        </w:rPr>
-        <w:t>:</w:t>
-      </w:r>
-      <w:r>
-        <w:t xml:space="preserve"> Si se requiere comprobar y testear el código o la funcionalidad completa del sistema, se requiere un sensor “</w:t>
-      </w:r>
-      <w:r>
-        <w:t>dhd11</w:t>
-      </w:r>
-      <w:r>
-        <w:t xml:space="preserve">”, o mejor conocido como sensor </w:t>
-      </w:r>
-      <w:r>
-        <w:t>digital de humedad y temperatura relativa</w:t>
-      </w:r>
-      <w:r>
-        <w:t>.</w:t>
+        <w:t>ensor de temperatura:</w:t>
+      </w:r>
+      <w:r>
+        <w:t xml:space="preserve"> Si se requiere comprobar y testear el código o la funcionalidad completa del sistema, se requiere un sensor “dhd11”, o mejor conocido como sensor digital de humedad y temperatura relativa.</w:t>
       </w:r>
     </w:p>
     <w:p>
@@ -5177,13 +5203,31 @@
         <w:t xml:space="preserve">Procesador: </w:t>
       </w:r>
       <w:r>
-        <w:t>Procesador Intel® Core™2 Duo all series</w:t>
-      </w:r>
-      <w:r>
-        <w:t xml:space="preserve"> | </w:t>
-      </w:r>
-      <w:r>
-        <w:t>Procesador AMD Athlon ll x4 all series</w:t>
+        <w:t xml:space="preserve">Procesador Intel® Core™2 </w:t>
+      </w:r>
+      <w:proofErr w:type="spellStart"/>
+      <w:r>
+        <w:t>Duo</w:t>
+      </w:r>
+      <w:proofErr w:type="spellEnd"/>
+      <w:r>
+        <w:t xml:space="preserve"> </w:t>
+      </w:r>
+      <w:proofErr w:type="spellStart"/>
+      <w:r>
+        <w:t>all</w:t>
+      </w:r>
+      <w:proofErr w:type="spellEnd"/>
+      <w:r>
+        <w:t xml:space="preserve"> series | Procesador AMD Athlon ll x4 </w:t>
+      </w:r>
+      <w:proofErr w:type="spellStart"/>
+      <w:r>
+        <w:t>all</w:t>
+      </w:r>
+      <w:proofErr w:type="spellEnd"/>
+      <w:r>
+        <w:t xml:space="preserve"> series</w:t>
       </w:r>
     </w:p>
     <w:p>
@@ -5369,7 +5413,21 @@
           <w:b/>
           <w:bCs/>
         </w:rPr>
-        <w:t xml:space="preserve">Activación de scripts: </w:t>
+        <w:t>Activación de scripts</w:t>
+      </w:r>
+      <w:r>
+        <w:rPr>
+          <w:b/>
+          <w:bCs/>
+        </w:rPr>
+        <w:t xml:space="preserve"> (Windows)</w:t>
+      </w:r>
+      <w:r>
+        <w:rPr>
+          <w:b/>
+          <w:bCs/>
+        </w:rPr>
+        <w:t xml:space="preserve">: </w:t>
       </w:r>
       <w:r>
         <w:t>Si</w:t>
@@ -5388,7 +5446,6 @@
         <w:rPr>
           <w:rStyle w:val="Ttulo1Car"/>
         </w:rPr>
-        <w:lastRenderedPageBreak/>
         <w:t>Herramientas utilizadas para el desarrollo del sistema</w:t>
       </w:r>
       <w:bookmarkEnd w:id="8"/>
@@ -5493,6 +5550,7 @@
           <w:bCs/>
           <w:szCs w:val="24"/>
         </w:rPr>
+        <w:lastRenderedPageBreak/>
         <w:t>Firebase</w:t>
       </w:r>
       <w:r>
@@ -5706,6 +5764,42 @@
           <w:szCs w:val="24"/>
         </w:rPr>
         <w:t xml:space="preserve">, crear interfaces, crear formularios, etc. </w:t>
+      </w:r>
+    </w:p>
+    <w:p>
+      <w:pPr>
+        <w:pStyle w:val="Prrafodelista"/>
+        <w:numPr>
+          <w:ilvl w:val="0"/>
+          <w:numId w:val="7"/>
+        </w:numPr>
+        <w:rPr>
+          <w:rFonts w:cs="Times New Roman"/>
+          <w:szCs w:val="24"/>
+        </w:rPr>
+      </w:pPr>
+      <w:r>
+        <w:rPr>
+          <w:rFonts w:cs="Times New Roman"/>
+          <w:b/>
+          <w:bCs/>
+          <w:szCs w:val="24"/>
+        </w:rPr>
+        <w:t>Bootstrap</w:t>
+      </w:r>
+      <w:r>
+        <w:rPr>
+          <w:rFonts w:cs="Times New Roman"/>
+          <w:szCs w:val="24"/>
+        </w:rPr>
+        <w:t>:</w:t>
+      </w:r>
+      <w:r>
+        <w:rPr>
+          <w:rFonts w:cs="Times New Roman"/>
+          <w:szCs w:val="24"/>
+        </w:rPr>
+        <w:t xml:space="preserve"> Se usó este framework para dar diseño a los diferentes elementos HTML del sistema. </w:t>
       </w:r>
     </w:p>
     <w:p>
@@ -7382,10 +7476,26 @@
         <w:t xml:space="preserve"> del proyecto</w:t>
       </w:r>
       <w:r>
-        <w:t>, dentro de la carpeta “BasesDeDatos”</w:t>
-      </w:r>
-      <w:r>
-        <w:t xml:space="preserve"> con el nombre de “viveregistro”:</w:t>
+        <w:t>, dentro de la carpeta “</w:t>
+      </w:r>
+      <w:proofErr w:type="spellStart"/>
+      <w:r>
+        <w:t>BasesDeDatos</w:t>
+      </w:r>
+      <w:proofErr w:type="spellEnd"/>
+      <w:r>
+        <w:t>”</w:t>
+      </w:r>
+      <w:r>
+        <w:t xml:space="preserve"> con el nombre de “</w:t>
+      </w:r>
+      <w:proofErr w:type="spellStart"/>
+      <w:r>
+        <w:t>viveregistro</w:t>
+      </w:r>
+      <w:proofErr w:type="spellEnd"/>
+      <w:r>
+        <w:t>”:</w:t>
       </w:r>
     </w:p>
     <w:p>
@@ -7633,11 +7743,16 @@
       <w:r>
         <w:t xml:space="preserve"> el script?, fácil, en la interfaz de </w:t>
       </w:r>
+      <w:proofErr w:type="spellStart"/>
       <w:r>
         <w:t>P</w:t>
       </w:r>
       <w:r>
-        <w:t>hpMyAdmin, entras a la base de datos que creaste, y en el menú de arriba, accionar</w:t>
+        <w:t>hpMyAdmin</w:t>
+      </w:r>
+      <w:proofErr w:type="spellEnd"/>
+      <w:r>
+        <w:t>, entras a la base de datos que creaste, y en el menú de arriba, accionar</w:t>
       </w:r>
       <w:r>
         <w:t>á</w:t>
@@ -7732,7 +7847,15 @@
         <w:t xml:space="preserve">Ahora le darás en el botón de “Seleccionar archivo”, </w:t>
       </w:r>
       <w:r>
-        <w:t>y buscaras el script de la base de datos (recuerda que se encuentra en la carpeta raíz del proyecto y tiene el nombre de “viveregistro.sql”), por último, le darás en el botón de “enviar”, el cual cargará el script y todo estará listo:</w:t>
+        <w:t>y buscaras el script de la base de datos (recuerda que se encuentra en la carpeta raíz del proyecto y tiene el nombre de “</w:t>
+      </w:r>
+      <w:proofErr w:type="spellStart"/>
+      <w:r>
+        <w:t>viveregistro.sql</w:t>
+      </w:r>
+      <w:proofErr w:type="spellEnd"/>
+      <w:r>
+        <w:t>”), por último, le darás en el botón de “enviar”, el cual cargará el script y todo estará listo:</w:t>
       </w:r>
     </w:p>
     <w:p>
@@ -7917,7 +8040,15 @@
       </w:pPr>
       <w:r>
         <w:lastRenderedPageBreak/>
-        <w:t>Ya con la base de datos creada en MySQL, estamos listos para aprender a ejecutar el backend del sistema.</w:t>
+        <w:t xml:space="preserve">Ya con la base de datos creada en MySQL, estamos listos para aprender a ejecutar el </w:t>
+      </w:r>
+      <w:proofErr w:type="spellStart"/>
+      <w:r>
+        <w:t>backend</w:t>
+      </w:r>
+      <w:proofErr w:type="spellEnd"/>
+      <w:r>
+        <w:t xml:space="preserve"> del sistema.</w:t>
       </w:r>
     </w:p>
     <w:p>
@@ -7997,7 +8128,23 @@
         </w:drawing>
       </w:r>
       <w:r>
-        <w:t xml:space="preserve"> Primero debemos abrir el proyecto del backed en un editor de código, aconsejamos usar Visual Studio Code, ya que es el que usaremos para la siguiente guía. Iremos a la carpeta raíz del proyecto y arrastraremos</w:t>
+        <w:t xml:space="preserve"> Primero debemos abrir el proyecto del </w:t>
+      </w:r>
+      <w:proofErr w:type="spellStart"/>
+      <w:r>
+        <w:t>backed</w:t>
+      </w:r>
+      <w:proofErr w:type="spellEnd"/>
+      <w:r>
+        <w:t xml:space="preserve"> en un editor de código, aconsejamos usar Visual Studio </w:t>
+      </w:r>
+      <w:proofErr w:type="spellStart"/>
+      <w:r>
+        <w:t>Code</w:t>
+      </w:r>
+      <w:proofErr w:type="spellEnd"/>
+      <w:r>
+        <w:t>, ya que es el que usaremos para la siguiente guía. Iremos a la carpeta raíz del proyecto y arrastraremos</w:t>
       </w:r>
       <w:r>
         <w:t xml:space="preserve"> o abriremos</w:t>
@@ -8005,14 +8152,24 @@
       <w:r>
         <w:t xml:space="preserve"> la carpeta con el nombre de “</w:t>
       </w:r>
+      <w:proofErr w:type="spellStart"/>
       <w:r>
         <w:t>backendViveRegistro</w:t>
       </w:r>
+      <w:proofErr w:type="spellEnd"/>
       <w:r>
         <w:t>”</w:t>
       </w:r>
       <w:r>
-        <w:t xml:space="preserve"> en el Visual Studio Code:</w:t>
+        <w:t xml:space="preserve"> en el Visual Studio </w:t>
+      </w:r>
+      <w:proofErr w:type="spellStart"/>
+      <w:r>
+        <w:t>Code</w:t>
+      </w:r>
+      <w:proofErr w:type="spellEnd"/>
+      <w:r>
+        <w:t>:</w:t>
       </w:r>
     </w:p>
     <w:p>
@@ -8113,7 +8270,23 @@
         </w:numPr>
       </w:pPr>
       <w:r>
-        <w:t xml:space="preserve"> Una vez abierto el proyecto, procederemos a abrir la terminal integrada del Visual Studio Code (también puedes hacer todo este procedimiento desde el símbolo de sistema de Windows, pero esto ya es opcional), puedes usar el comando (Ctrl+shift+ñ), o </w:t>
+        <w:t xml:space="preserve"> Una vez abierto el proyecto, procederemos a abrir la terminal integrada del Visual Studio </w:t>
+      </w:r>
+      <w:proofErr w:type="spellStart"/>
+      <w:r>
+        <w:t>Code</w:t>
+      </w:r>
+      <w:proofErr w:type="spellEnd"/>
+      <w:r>
+        <w:t xml:space="preserve"> (también puedes hacer todo este procedimiento desde el símbolo de sistema de Windows, pero esto ya es opcional), puedes usar el comando (</w:t>
+      </w:r>
+      <w:proofErr w:type="spellStart"/>
+      <w:r>
+        <w:t>Ctrl+shift+ñ</w:t>
+      </w:r>
+      <w:proofErr w:type="spellEnd"/>
+      <w:r>
+        <w:t xml:space="preserve">), o </w:t>
       </w:r>
       <w:r>
         <w:t>también puede</w:t>
@@ -8229,7 +8402,15 @@
         </w:tabs>
       </w:pPr>
       <w:r>
-        <w:t xml:space="preserve"> Una vez abierta la terminal integrada, deberás ingresar el siguiente comando “npm install”, así como se muestra en la siguiente imagen:</w:t>
+        <w:t xml:space="preserve"> Una vez abierta la terminal integrada, deberás ingresar el siguiente comando “npm </w:t>
+      </w:r>
+      <w:proofErr w:type="spellStart"/>
+      <w:r>
+        <w:t>install</w:t>
+      </w:r>
+      <w:proofErr w:type="spellEnd"/>
+      <w:r>
+        <w:t>”, así como se muestra en la siguiente imagen:</w:t>
       </w:r>
     </w:p>
     <w:p>
@@ -8337,7 +8518,15 @@
         <w:jc w:val="both"/>
       </w:pPr>
       <w:r>
-        <w:t xml:space="preserve"> Luego le darás en la tecla “enter”, y se empezar</w:t>
+        <w:t xml:space="preserve"> Luego le darás en la tecla “</w:t>
+      </w:r>
+      <w:proofErr w:type="spellStart"/>
+      <w:r>
+        <w:t>enter</w:t>
+      </w:r>
+      <w:proofErr w:type="spellEnd"/>
+      <w:r>
+        <w:t>”, y se empezar</w:t>
       </w:r>
       <w:r>
         <w:t>á</w:t>
@@ -8454,14 +8643,27 @@
         <w:t>),</w:t>
       </w:r>
       <w:r>
-        <w:t xml:space="preserve"> procederemos a escribir el comando “nodemon” en la terminal integrada</w:t>
+        <w:t xml:space="preserve"> procederemos a escribir el comando “</w:t>
+      </w:r>
+      <w:proofErr w:type="spellStart"/>
+      <w:r>
+        <w:t>nodemon</w:t>
+      </w:r>
+      <w:proofErr w:type="spellEnd"/>
+      <w:r>
+        <w:t>” en la terminal integrada</w:t>
       </w:r>
       <w:r>
         <w:t xml:space="preserve"> (</w:t>
       </w:r>
       <w:r>
-        <w:t>este comando se encargará de ejecutar todo el backend</w:t>
-      </w:r>
+        <w:t xml:space="preserve">este comando se encargará de ejecutar todo el </w:t>
+      </w:r>
+      <w:proofErr w:type="spellStart"/>
+      <w:r>
+        <w:t>backend</w:t>
+      </w:r>
+      <w:proofErr w:type="spellEnd"/>
       <w:r>
         <w:t>)</w:t>
       </w:r>
@@ -8660,7 +8862,15 @@
         <w:jc w:val="both"/>
       </w:pPr>
       <w:r>
-        <w:t xml:space="preserve">Ahora, con las bases de datos y el backend funcionando, podemos ir al </w:t>
+        <w:t xml:space="preserve">Ahora, con las bases de datos y el </w:t>
+      </w:r>
+      <w:proofErr w:type="spellStart"/>
+      <w:r>
+        <w:t>backend</w:t>
+      </w:r>
+      <w:proofErr w:type="spellEnd"/>
+      <w:r>
+        <w:t xml:space="preserve"> funcionando, podemos ir al </w:t>
       </w:r>
       <w:r>
         <w:t>último</w:t>
@@ -8700,7 +8910,31 @@
         <w:t>e</w:t>
       </w:r>
       <w:r>
-        <w:t>nd en un editor de código, como vimos antes, usaremos Visual Studio Code. Iremos a la carpeta raíz del proyecto y arrastraremos o abriremos la carpeta con el nombre de “frontendViveRegistro” en el Visual Studio Code:</w:t>
+        <w:t xml:space="preserve">nd en un editor de código, como vimos antes, usaremos Visual Studio </w:t>
+      </w:r>
+      <w:proofErr w:type="spellStart"/>
+      <w:r>
+        <w:t>Code</w:t>
+      </w:r>
+      <w:proofErr w:type="spellEnd"/>
+      <w:r>
+        <w:t>. Iremos a la carpeta raíz del proyecto y arrastraremos o abriremos la carpeta con el nombre de “</w:t>
+      </w:r>
+      <w:proofErr w:type="spellStart"/>
+      <w:r>
+        <w:t>frontendViveRegistro</w:t>
+      </w:r>
+      <w:proofErr w:type="spellEnd"/>
+      <w:r>
+        <w:t xml:space="preserve">” en el Visual Studio </w:t>
+      </w:r>
+      <w:proofErr w:type="spellStart"/>
+      <w:r>
+        <w:t>Code</w:t>
+      </w:r>
+      <w:proofErr w:type="spellEnd"/>
+      <w:r>
+        <w:t>:</w:t>
       </w:r>
     </w:p>
     <w:p>
@@ -8892,13 +9126,29 @@
         </w:tabs>
       </w:pPr>
       <w:r>
-        <w:t xml:space="preserve"> Una vez abierto el proyecto, procederemos a abrir la terminal integrada del Visual Studio Code (también puedes hacer todo este procedimiento desde el símbolo de sistema de Windows, pero</w:t>
+        <w:t xml:space="preserve"> Una vez abierto el proyecto, procederemos a abrir la terminal integrada del Visual Studio </w:t>
+      </w:r>
+      <w:proofErr w:type="spellStart"/>
+      <w:r>
+        <w:t>Code</w:t>
+      </w:r>
+      <w:proofErr w:type="spellEnd"/>
+      <w:r>
+        <w:t xml:space="preserve"> (también puedes hacer todo este procedimiento desde el símbolo de sistema de Windows, pero</w:t>
       </w:r>
       <w:r>
         <w:t>,</w:t>
       </w:r>
       <w:r>
-        <w:t xml:space="preserve"> esto ya es opcional), puedes usar el comando (Ctrl+shift+ñ), o también puede</w:t>
+        <w:t xml:space="preserve"> esto ya es opcional), puedes usar el comando (</w:t>
+      </w:r>
+      <w:proofErr w:type="spellStart"/>
+      <w:r>
+        <w:t>Ctrl+shift+ñ</w:t>
+      </w:r>
+      <w:proofErr w:type="spellEnd"/>
+      <w:r>
+        <w:t>), o también puede</w:t>
       </w:r>
       <w:r>
         <w:t>s</w:t>
@@ -9029,7 +9279,15 @@
         </w:tabs>
       </w:pPr>
       <w:r>
-        <w:t xml:space="preserve"> Una vez abierta la terminal integrada, deberás ingresar el siguiente comando “npm install”, así como se muestra en la siguiente imagen:</w:t>
+        <w:t xml:space="preserve"> Una vez abierta la terminal integrada, deberás ingresar el siguiente comando “npm </w:t>
+      </w:r>
+      <w:proofErr w:type="spellStart"/>
+      <w:r>
+        <w:t>install</w:t>
+      </w:r>
+      <w:proofErr w:type="spellEnd"/>
+      <w:r>
+        <w:t>”, así como se muestra en la siguiente imagen:</w:t>
       </w:r>
     </w:p>
     <w:p>
@@ -9210,7 +9468,15 @@
         <w:t>)</w:t>
       </w:r>
       <w:r>
-        <w:t>, procederemos a escribir el comando “ng serve” en la terminal integrada, este comando se encargará de ejecutar todo el FrontEnd (esto tardará un poco dependiendo de tu computador):</w:t>
+        <w:t xml:space="preserve">, procederemos a escribir el comando “ng serve” en la terminal integrada, este comando se encargará de ejecutar todo el </w:t>
+      </w:r>
+      <w:proofErr w:type="spellStart"/>
+      <w:r>
+        <w:t>FrontEnd</w:t>
+      </w:r>
+      <w:proofErr w:type="spellEnd"/>
+      <w:r>
+        <w:t xml:space="preserve"> (esto tardará un poco dependiendo de tu computador):</w:t>
       </w:r>
     </w:p>
     <w:p>
@@ -9451,8 +9717,13 @@
         <w:ind w:left="1004" w:firstLine="0"/>
       </w:pPr>
       <w:r>
-        <w:t>En el caso de este sistema, no se requiere una preconfiguración, ya que de por si</w:t>
-      </w:r>
+        <w:t xml:space="preserve">En el caso de este sistema, no se requiere una preconfiguración, ya que de por </w:t>
+      </w:r>
+      <w:proofErr w:type="spellStart"/>
+      <w:r>
+        <w:t>si</w:t>
+      </w:r>
+      <w:proofErr w:type="spellEnd"/>
       <w:r>
         <w:t>,</w:t>
       </w:r>
@@ -9731,7 +10002,15 @@
       </w:r>
       <w:r>
         <w:br/>
-        <w:t>R: Sí lo tendría y sería chévere que se expandiera a nivel de apartamentos, o sea cultivar mini-viveros.</w:t>
+        <w:t xml:space="preserve">R: Sí lo tendría y sería chévere que se expandiera a nivel de apartamentos, o sea cultivar </w:t>
+      </w:r>
+      <w:proofErr w:type="spellStart"/>
+      <w:r>
+        <w:t>mini-viveros</w:t>
+      </w:r>
+      <w:proofErr w:type="spellEnd"/>
+      <w:r>
+        <w:t>.</w:t>
       </w:r>
     </w:p>
     <w:p>
@@ -9771,7 +10050,15 @@
         <w:ind w:left="1428"/>
       </w:pPr>
       <w:r>
-        <w:t>R: off course, me encantaría tener un vivero en mi casa a futuro o a corto plazo si me dan los conocimientos acerca de ello.</w:t>
+        <w:t xml:space="preserve">R: off </w:t>
+      </w:r>
+      <w:proofErr w:type="spellStart"/>
+      <w:r>
+        <w:t>course</w:t>
+      </w:r>
+      <w:proofErr w:type="spellEnd"/>
+      <w:r>
+        <w:t>, me encantaría tener un vivero en mi casa a futuro o a corto plazo si me dan los conocimientos acerca de ello.</w:t>
       </w:r>
     </w:p>
     <w:p>
@@ -11049,6 +11336,32 @@
     </w:p>
     <w:p>
       <w:pPr>
+        <w:ind w:left="784"/>
+      </w:pPr>
+      <w:r>
+        <w:t xml:space="preserve">En esta sección se </w:t>
+      </w:r>
+      <w:r>
+        <w:t>mostrarán</w:t>
+      </w:r>
+      <w:r>
+        <w:t xml:space="preserve"> las fichas técnicas, donde se ilustra de forma gráfica y </w:t>
+      </w:r>
+      <w:r>
+        <w:t>se explican</w:t>
+      </w:r>
+      <w:r>
+        <w:t xml:space="preserve"> las diferentes interfaces que contiene el sistema</w:t>
+      </w:r>
+      <w:r>
+        <w:t xml:space="preserve"> (además de otras especificaciones)</w:t>
+      </w:r>
+      <w:r>
+        <w:t>.</w:t>
+      </w:r>
+    </w:p>
+    <w:p>
+      <w:pPr>
         <w:ind w:firstLine="0"/>
       </w:pPr>
       <w:r>
@@ -11056,45 +11369,18 @@
           <w:noProof/>
         </w:rPr>
         <w:drawing>
-          <wp:anchor distT="0" distB="0" distL="114300" distR="114300" simplePos="0" relativeHeight="251721728" behindDoc="1" locked="0" layoutInCell="1" allowOverlap="1" wp14:anchorId="3EBFA144" wp14:editId="4E1670F1">
+          <wp:anchor distT="0" distB="0" distL="114300" distR="114300" simplePos="0" relativeHeight="251722752" behindDoc="1" locked="0" layoutInCell="1" allowOverlap="1" wp14:anchorId="51293DE4" wp14:editId="57EB3237">
             <wp:simplePos x="0" y="0"/>
             <wp:positionH relativeFrom="margin">
-              <wp:align>left</wp:align>
+              <wp:align>center</wp:align>
             </wp:positionH>
             <wp:positionV relativeFrom="paragraph">
-              <wp:posOffset>1954530</wp:posOffset>
+              <wp:posOffset>297180</wp:posOffset>
             </wp:positionV>
-            <wp:extent cx="5971540" cy="2898140"/>
-            <wp:effectExtent l="0" t="0" r="0" b="0"/>
-            <wp:wrapTight wrapText="bothSides">
-              <wp:wrapPolygon edited="0">
-                <wp:start x="0" y="0"/>
-                <wp:lineTo x="0" y="21439"/>
-                <wp:lineTo x="16538" y="21439"/>
-                <wp:lineTo x="16538" y="20445"/>
-                <wp:lineTo x="21499" y="19451"/>
-                <wp:lineTo x="21499" y="18883"/>
-                <wp:lineTo x="9716" y="18174"/>
-                <wp:lineTo x="9716" y="15902"/>
-                <wp:lineTo x="21430" y="15902"/>
-                <wp:lineTo x="21430" y="13772"/>
-                <wp:lineTo x="19087" y="13204"/>
-                <wp:lineTo x="20879" y="11784"/>
-                <wp:lineTo x="20741" y="10933"/>
-                <wp:lineTo x="21017" y="9371"/>
-                <wp:lineTo x="21085" y="6815"/>
-                <wp:lineTo x="21430" y="5821"/>
-                <wp:lineTo x="21292" y="5395"/>
-                <wp:lineTo x="20465" y="4543"/>
-                <wp:lineTo x="21499" y="3833"/>
-                <wp:lineTo x="21499" y="2272"/>
-                <wp:lineTo x="19776" y="2272"/>
-                <wp:lineTo x="21499" y="1420"/>
-                <wp:lineTo x="21499" y="0"/>
-                <wp:lineTo x="0" y="0"/>
-              </wp:wrapPolygon>
-            </wp:wrapTight>
-            <wp:docPr id="51" name="Imagen 51"/>
+            <wp:extent cx="5572125" cy="4354830"/>
+            <wp:effectExtent l="0" t="0" r="9525" b="7620"/>
+            <wp:wrapTopAndBottom/>
+            <wp:docPr id="55" name="Imagen 55"/>
             <wp:cNvGraphicFramePr>
               <a:graphicFrameLocks xmlns:a="http://schemas.openxmlformats.org/drawingml/2006/main" noChangeAspect="1"/>
             </wp:cNvGraphicFramePr>
@@ -11102,7 +11388,7 @@
               <a:graphicData uri="http://schemas.openxmlformats.org/drawingml/2006/picture">
                 <pic:pic xmlns:pic="http://schemas.openxmlformats.org/drawingml/2006/picture">
                   <pic:nvPicPr>
-                    <pic:cNvPr id="0" name="Picture 1"/>
+                    <pic:cNvPr id="0" name="Picture 2"/>
                     <pic:cNvPicPr>
                       <a:picLocks noChangeAspect="1" noChangeArrowheads="1"/>
                     </pic:cNvPicPr>
@@ -11123,7 +11409,7 @@
                   <pic:spPr bwMode="auto">
                     <a:xfrm>
                       <a:off x="0" y="0"/>
-                      <a:ext cx="5971540" cy="2898140"/>
+                      <a:ext cx="5572125" cy="4354830"/>
                     </a:xfrm>
                     <a:prstGeom prst="rect">
                       <a:avLst/>
@@ -11136,46 +11422,47 @@
                 </pic:pic>
               </a:graphicData>
             </a:graphic>
+            <wp14:sizeRelH relativeFrom="margin">
+              <wp14:pctWidth>0</wp14:pctWidth>
+            </wp14:sizeRelH>
+            <wp14:sizeRelV relativeFrom="margin">
+              <wp14:pctHeight>0</wp14:pctHeight>
+            </wp14:sizeRelV>
           </wp:anchor>
         </w:drawing>
       </w:r>
+    </w:p>
+    <w:p>
+      <w:pPr>
+        <w:ind w:firstLine="0"/>
+      </w:pPr>
+    </w:p>
+    <w:p>
+      <w:r>
+        <w:tab/>
+      </w:r>
+    </w:p>
+    <w:p/>
+    <w:p/>
+    <w:p/>
+    <w:p/>
+    <w:p>
       <w:r>
         <w:rPr>
           <w:noProof/>
         </w:rPr>
         <w:drawing>
-          <wp:anchor distT="0" distB="0" distL="114300" distR="114300" simplePos="0" relativeHeight="251720704" behindDoc="1" locked="0" layoutInCell="1" allowOverlap="1" wp14:anchorId="72A88AA3" wp14:editId="2B5C41DD">
+          <wp:anchor distT="0" distB="0" distL="114300" distR="114300" simplePos="0" relativeHeight="251720704" behindDoc="1" locked="0" layoutInCell="1" allowOverlap="1" wp14:anchorId="72A88AA3" wp14:editId="0AB8720E">
             <wp:simplePos x="0" y="0"/>
-            <wp:positionH relativeFrom="column">
-              <wp:posOffset>4445</wp:posOffset>
+            <wp:positionH relativeFrom="margin">
+              <wp:align>left</wp:align>
             </wp:positionH>
             <wp:positionV relativeFrom="paragraph">
-              <wp:posOffset>1905</wp:posOffset>
+              <wp:posOffset>3231515</wp:posOffset>
             </wp:positionV>
             <wp:extent cx="5971540" cy="1778000"/>
             <wp:effectExtent l="0" t="0" r="0" b="0"/>
-            <wp:wrapTight wrapText="bothSides">
-              <wp:wrapPolygon edited="0">
-                <wp:start x="0" y="0"/>
-                <wp:lineTo x="0" y="21291"/>
-                <wp:lineTo x="18949" y="21291"/>
-                <wp:lineTo x="19363" y="21060"/>
-                <wp:lineTo x="21499" y="18977"/>
-                <wp:lineTo x="21499" y="18283"/>
-                <wp:lineTo x="11576" y="14811"/>
-                <wp:lineTo x="14333" y="14811"/>
-                <wp:lineTo x="21154" y="12266"/>
-                <wp:lineTo x="21223" y="8563"/>
-                <wp:lineTo x="21085" y="7406"/>
-                <wp:lineTo x="21499" y="5323"/>
-                <wp:lineTo x="21361" y="5091"/>
-                <wp:lineTo x="17365" y="3703"/>
-                <wp:lineTo x="20396" y="3703"/>
-                <wp:lineTo x="21499" y="2777"/>
-                <wp:lineTo x="21499" y="0"/>
-                <wp:lineTo x="0" y="0"/>
-              </wp:wrapPolygon>
-            </wp:wrapTight>
+            <wp:wrapTopAndBottom/>
             <wp:docPr id="57" name="Imagen 57"/>
             <wp:cNvGraphicFramePr>
               <a:graphicFrameLocks xmlns:a="http://schemas.openxmlformats.org/drawingml/2006/main" noChangeAspect="1"/>
@@ -11221,50 +11508,23 @@
           </wp:anchor>
         </w:drawing>
       </w:r>
-    </w:p>
-    <w:p>
-      <w:pPr>
-        <w:ind w:firstLine="0"/>
-      </w:pPr>
       <w:r>
         <w:rPr>
           <w:noProof/>
         </w:rPr>
         <w:drawing>
-          <wp:anchor distT="0" distB="0" distL="114300" distR="114300" simplePos="0" relativeHeight="251722752" behindDoc="1" locked="0" layoutInCell="1" allowOverlap="1" wp14:anchorId="51293DE4" wp14:editId="44A82B30">
+          <wp:anchor distT="0" distB="0" distL="114300" distR="114300" simplePos="0" relativeHeight="251721728" behindDoc="1" locked="0" layoutInCell="1" allowOverlap="1" wp14:anchorId="3EBFA144" wp14:editId="5A9CD728">
             <wp:simplePos x="0" y="0"/>
-            <wp:positionH relativeFrom="column">
-              <wp:posOffset>4445</wp:posOffset>
+            <wp:positionH relativeFrom="margin">
+              <wp:align>left</wp:align>
             </wp:positionH>
             <wp:positionV relativeFrom="paragraph">
-              <wp:posOffset>-2225675</wp:posOffset>
+              <wp:posOffset>0</wp:posOffset>
             </wp:positionV>
-            <wp:extent cx="5971540" cy="5278755"/>
+            <wp:extent cx="5971540" cy="2898140"/>
             <wp:effectExtent l="0" t="0" r="0" b="0"/>
-            <wp:wrapTight wrapText="bothSides">
-              <wp:wrapPolygon edited="0">
-                <wp:start x="0" y="0"/>
-                <wp:lineTo x="0" y="21514"/>
-                <wp:lineTo x="16538" y="21514"/>
-                <wp:lineTo x="16538" y="21202"/>
-                <wp:lineTo x="21499" y="20267"/>
-                <wp:lineTo x="21499" y="20111"/>
-                <wp:lineTo x="9716" y="19955"/>
-                <wp:lineTo x="9716" y="6236"/>
-                <wp:lineTo x="17158" y="6002"/>
-                <wp:lineTo x="21430" y="5534"/>
-                <wp:lineTo x="21361" y="4989"/>
-                <wp:lineTo x="20259" y="3742"/>
-                <wp:lineTo x="20672" y="2494"/>
-                <wp:lineTo x="21499" y="2105"/>
-                <wp:lineTo x="21499" y="1247"/>
-                <wp:lineTo x="19776" y="1247"/>
-                <wp:lineTo x="21499" y="780"/>
-                <wp:lineTo x="21499" y="0"/>
-                <wp:lineTo x="0" y="0"/>
-              </wp:wrapPolygon>
-            </wp:wrapTight>
-            <wp:docPr id="55" name="Imagen 55"/>
+            <wp:wrapTopAndBottom/>
+            <wp:docPr id="51" name="Imagen 51"/>
             <wp:cNvGraphicFramePr>
               <a:graphicFrameLocks xmlns:a="http://schemas.openxmlformats.org/drawingml/2006/main" noChangeAspect="1"/>
             </wp:cNvGraphicFramePr>
@@ -11272,7 +11532,7 @@
               <a:graphicData uri="http://schemas.openxmlformats.org/drawingml/2006/picture">
                 <pic:pic xmlns:pic="http://schemas.openxmlformats.org/drawingml/2006/picture">
                   <pic:nvPicPr>
-                    <pic:cNvPr id="0" name="Picture 2"/>
+                    <pic:cNvPr id="0" name="Picture 1"/>
                     <pic:cNvPicPr>
                       <a:picLocks noChangeAspect="1" noChangeArrowheads="1"/>
                     </pic:cNvPicPr>
@@ -11293,7 +11553,7 @@
                   <pic:spPr bwMode="auto">
                     <a:xfrm>
                       <a:off x="0" y="0"/>
-                      <a:ext cx="5971540" cy="5278755"/>
+                      <a:ext cx="5971540" cy="2898140"/>
                     </a:xfrm>
                     <a:prstGeom prst="rect">
                       <a:avLst/>
@@ -11310,16 +11570,37 @@
         </w:drawing>
       </w:r>
     </w:p>
-    <w:p>
-      <w:r>
-        <w:tab/>
-      </w:r>
-    </w:p>
     <w:p/>
-    <w:p/>
-    <w:p/>
-    <w:p/>
-    <w:p/>
+    <w:p>
+      <w:pPr>
+        <w:ind w:firstLine="0"/>
+      </w:pPr>
+    </w:p>
+    <w:p>
+      <w:pPr>
+        <w:ind w:firstLine="0"/>
+      </w:pPr>
+    </w:p>
+    <w:p>
+      <w:pPr>
+        <w:ind w:firstLine="0"/>
+      </w:pPr>
+    </w:p>
+    <w:p>
+      <w:pPr>
+        <w:ind w:firstLine="0"/>
+      </w:pPr>
+    </w:p>
+    <w:p>
+      <w:pPr>
+        <w:ind w:firstLine="0"/>
+      </w:pPr>
+    </w:p>
+    <w:p>
+      <w:pPr>
+        <w:ind w:firstLine="0"/>
+      </w:pPr>
+    </w:p>
     <w:p>
       <w:pPr>
         <w:pStyle w:val="Ttulo2"/>
@@ -11327,6 +11608,9 @@
           <w:ilvl w:val="1"/>
           <w:numId w:val="13"/>
         </w:numPr>
+        <w:rPr>
+          <w:rStyle w:val="Ttulo2Car"/>
+        </w:rPr>
       </w:pPr>
       <w:bookmarkStart w:id="14" w:name="_Toc71509986"/>
       <w:r>
@@ -11338,14 +11622,37 @@
       <w:bookmarkEnd w:id="14"/>
     </w:p>
     <w:p>
+      <w:pPr>
+        <w:ind w:left="784"/>
+      </w:pPr>
+      <w:r>
+        <w:t>En esta sección</w:t>
+      </w:r>
+      <w:r>
+        <w:t xml:space="preserve"> mostraremos el diagrama de casos de uso, donde gráficamente se podrá reconocer y entender los diferentes actores que participan e interactúan con el sistema, más específicamente, mostrar las acciones que hará cada actor dependiendo de su rol.</w:t>
+      </w:r>
+    </w:p>
+    <w:p>
+      <w:pPr>
+        <w:pStyle w:val="Ttulo2"/>
+        <w:ind w:firstLine="0"/>
+      </w:pPr>
       <w:r>
         <w:rPr>
           <w:noProof/>
         </w:rPr>
         <w:drawing>
-          <wp:inline distT="0" distB="0" distL="0" distR="0" wp14:anchorId="26ABBB20" wp14:editId="253671C6">
+          <wp:anchor distT="0" distB="0" distL="114300" distR="114300" simplePos="0" relativeHeight="251723776" behindDoc="1" locked="0" layoutInCell="1" allowOverlap="1" wp14:anchorId="26ABBB20" wp14:editId="2BCA271F">
+            <wp:simplePos x="0" y="0"/>
+            <wp:positionH relativeFrom="margin">
+              <wp:align>left</wp:align>
+            </wp:positionH>
+            <wp:positionV relativeFrom="paragraph">
+              <wp:posOffset>187960</wp:posOffset>
+            </wp:positionV>
             <wp:extent cx="5612130" cy="4604385"/>
             <wp:effectExtent l="0" t="0" r="7620" b="5715"/>
+            <wp:wrapTopAndBottom/>
             <wp:docPr id="58" name="Imagen 58"/>
             <wp:cNvGraphicFramePr>
               <a:graphicFrameLocks xmlns:a="http://schemas.openxmlformats.org/drawingml/2006/main" noChangeAspect="1"/>
@@ -11388,32 +11695,14 @@
                 </pic:pic>
               </a:graphicData>
             </a:graphic>
-          </wp:inline>
+          </wp:anchor>
         </w:drawing>
       </w:r>
     </w:p>
-    <w:p>
-      <w:pPr>
-        <w:ind w:firstLine="708"/>
-      </w:pPr>
-    </w:p>
-    <w:p>
-      <w:pPr>
-        <w:ind w:firstLine="708"/>
-      </w:pPr>
-    </w:p>
-    <w:p>
-      <w:pPr>
-        <w:ind w:firstLine="708"/>
-      </w:pPr>
-    </w:p>
-    <w:p>
-      <w:pPr>
-        <w:ind w:firstLine="708"/>
-      </w:pPr>
-    </w:p>
-    <w:p>
-      <w:pPr>
+    <w:p/>
+    <w:p>
+      <w:pPr>
+        <w:pStyle w:val="Ttulo2"/>
         <w:ind w:firstLine="0"/>
       </w:pPr>
     </w:p>
@@ -11424,30 +11713,40 @@
           <w:ilvl w:val="1"/>
           <w:numId w:val="13"/>
         </w:numPr>
-      </w:pPr>
-      <w:bookmarkStart w:id="15" w:name="_Toc71509987"/>
-      <w:r>
         <w:rPr>
           <w:rStyle w:val="Ttulo2Car"/>
         </w:rPr>
-        <w:lastRenderedPageBreak/>
-        <w:t>Diagrama de actividades</w:t>
+      </w:pPr>
+      <w:bookmarkStart w:id="15" w:name="_Toc71509988"/>
+      <w:r>
+        <w:rPr>
+          <w:rStyle w:val="Ttulo2Car"/>
+        </w:rPr>
+        <w:t>Diagrama de clases</w:t>
       </w:r>
       <w:bookmarkEnd w:id="15"/>
     </w:p>
     <w:p>
       <w:pPr>
-        <w:ind w:firstLine="708"/>
+        <w:ind w:left="784"/>
       </w:pPr>
       <w:r>
         <w:rPr>
           <w:noProof/>
         </w:rPr>
         <w:drawing>
-          <wp:inline distT="0" distB="0" distL="0" distR="0" wp14:anchorId="07A99E57" wp14:editId="5D7CCC2E">
-            <wp:extent cx="4105275" cy="7552756"/>
+          <wp:anchor distT="0" distB="0" distL="114300" distR="114300" simplePos="0" relativeHeight="251724800" behindDoc="0" locked="0" layoutInCell="1" allowOverlap="1" wp14:anchorId="520514CD" wp14:editId="7EF774B0">
+            <wp:simplePos x="0" y="0"/>
+            <wp:positionH relativeFrom="margin">
+              <wp:align>left</wp:align>
+            </wp:positionH>
+            <wp:positionV relativeFrom="paragraph">
+              <wp:posOffset>1287780</wp:posOffset>
+            </wp:positionV>
+            <wp:extent cx="5971540" cy="5071110"/>
             <wp:effectExtent l="0" t="0" r="0" b="0"/>
-            <wp:docPr id="59" name="Imagen 59"/>
+            <wp:wrapTopAndBottom/>
+            <wp:docPr id="18" name="Imagen 18"/>
             <wp:cNvGraphicFramePr>
               <a:graphicFrameLocks xmlns:a="http://schemas.openxmlformats.org/drawingml/2006/main" noChangeAspect="1"/>
             </wp:cNvGraphicFramePr>
@@ -11460,21 +11759,23 @@
                       <a:picLocks noChangeAspect="1" noChangeArrowheads="1"/>
                     </pic:cNvPicPr>
                   </pic:nvPicPr>
-                  <pic:blipFill rotWithShape="1">
-                    <a:blip r:embed="rId55">
+                  <pic:blipFill>
+                    <a:blip r:embed="rId55" cstate="print">
                       <a:extLst>
                         <a:ext uri="{28A0092B-C50C-407E-A947-70E740481C1C}">
                           <a14:useLocalDpi xmlns:a14="http://schemas.microsoft.com/office/drawing/2010/main" val="0"/>
                         </a:ext>
                       </a:extLst>
                     </a:blip>
-                    <a:srcRect t="4916"/>
-                    <a:stretch/>
+                    <a:srcRect/>
+                    <a:stretch>
+                      <a:fillRect/>
+                    </a:stretch>
                   </pic:blipFill>
                   <pic:spPr bwMode="auto">
                     <a:xfrm>
                       <a:off x="0" y="0"/>
-                      <a:ext cx="4105569" cy="7553297"/>
+                      <a:ext cx="5971540" cy="5071110"/>
                     </a:xfrm>
                     <a:prstGeom prst="rect">
                       <a:avLst/>
@@ -11483,18 +11784,51 @@
                     <a:ln>
                       <a:noFill/>
                     </a:ln>
-                    <a:extLst>
-                      <a:ext uri="{53640926-AAD7-44D8-BBD7-CCE9431645EC}">
-                        <a14:shadowObscured xmlns:a14="http://schemas.microsoft.com/office/drawing/2010/main"/>
-                      </a:ext>
-                    </a:extLst>
                   </pic:spPr>
                 </pic:pic>
               </a:graphicData>
             </a:graphic>
-          </wp:inline>
+          </wp:anchor>
         </w:drawing>
       </w:r>
+      <w:r>
+        <w:t>En</w:t>
+      </w:r>
+      <w:r>
+        <w:t xml:space="preserve"> esta sección se </w:t>
+      </w:r>
+      <w:r>
+        <w:t>mostrarán</w:t>
+      </w:r>
+      <w:r>
+        <w:t xml:space="preserve"> las diferentes clases que existen en el sistema, donde por medio de diferentes tipos de relaciones, se mostrará e ilustrarán la interacción que tienen estas entre </w:t>
+      </w:r>
+      <w:r>
+        <w:t>sí</w:t>
+      </w:r>
+      <w:r>
+        <w:t>.</w:t>
+      </w:r>
+    </w:p>
+    <w:p>
+      <w:pPr>
+        <w:ind w:left="784"/>
+      </w:pPr>
+    </w:p>
+    <w:p>
+      <w:pPr>
+        <w:ind w:left="424"/>
+      </w:pPr>
+    </w:p>
+    <w:p>
+      <w:pPr>
+        <w:ind w:firstLine="708"/>
+      </w:pPr>
+    </w:p>
+    <w:p>
+      <w:pPr>
+        <w:ind w:firstLine="708"/>
+      </w:pPr>
     </w:p>
     <w:p>
       <w:pPr>
@@ -11503,46 +11837,73 @@
           <w:ilvl w:val="1"/>
           <w:numId w:val="13"/>
         </w:numPr>
-      </w:pPr>
-      <w:bookmarkStart w:id="16" w:name="_Toc71509988"/>
-      <w:r>
         <w:rPr>
           <w:rStyle w:val="Ttulo2Car"/>
         </w:rPr>
-        <w:lastRenderedPageBreak/>
-        <w:t>Diagrama de clases</w:t>
+      </w:pPr>
+      <w:bookmarkStart w:id="16" w:name="_Toc71509989"/>
+      <w:r>
+        <w:rPr>
+          <w:rStyle w:val="Ttulo2Car"/>
+        </w:rPr>
+        <w:t>Diccionario de datos</w:t>
       </w:r>
       <w:bookmarkEnd w:id="16"/>
     </w:p>
     <w:p>
-      <w:pPr>
-        <w:ind w:firstLine="708"/>
+      <w:r>
+        <w:t xml:space="preserve">En esta sección se </w:t>
+      </w:r>
+      <w:r>
+        <w:t>mostrarán</w:t>
+      </w:r>
+      <w:r>
+        <w:t xml:space="preserve"> cada una de las entidades o tablas que existen en la base de datos del sistema, donde se podrá ver cada uno de los campos con su respectiva descripción, con el fin de dar una información más especifica sobre cada una de </w:t>
+      </w:r>
+      <w:r>
+        <w:t>estas.</w:t>
+      </w:r>
+    </w:p>
+    <w:p>
+      <w:pPr>
+        <w:pStyle w:val="Prrafodelista"/>
+        <w:ind w:left="1068" w:firstLine="0"/>
       </w:pPr>
       <w:r>
         <w:rPr>
           <w:noProof/>
         </w:rPr>
         <w:drawing>
-          <wp:anchor distT="0" distB="0" distL="114300" distR="114300" simplePos="0" relativeHeight="251698176" behindDoc="1" locked="0" layoutInCell="1" allowOverlap="1" wp14:anchorId="7ED30413" wp14:editId="6B323C4C">
+          <wp:anchor distT="0" distB="0" distL="114300" distR="114300" simplePos="0" relativeHeight="251714560" behindDoc="1" locked="0" layoutInCell="1" allowOverlap="1" wp14:anchorId="31A80C31" wp14:editId="667E2878">
             <wp:simplePos x="0" y="0"/>
-            <wp:positionH relativeFrom="column">
-              <wp:posOffset>-443230</wp:posOffset>
+            <wp:positionH relativeFrom="margin">
+              <wp:align>right</wp:align>
             </wp:positionH>
-            <wp:positionV relativeFrom="paragraph">
-              <wp:posOffset>180975</wp:posOffset>
+            <wp:positionV relativeFrom="page">
+              <wp:posOffset>3667125</wp:posOffset>
             </wp:positionV>
-            <wp:extent cx="7000875" cy="6981825"/>
-            <wp:effectExtent l="0" t="0" r="9525" b="9525"/>
+            <wp:extent cx="5971540" cy="2238375"/>
+            <wp:effectExtent l="0" t="0" r="0" b="9525"/>
             <wp:wrapTight wrapText="bothSides">
               <wp:wrapPolygon edited="0">
                 <wp:start x="0" y="0"/>
-                <wp:lineTo x="0" y="21571"/>
-                <wp:lineTo x="21571" y="21571"/>
-                <wp:lineTo x="21571" y="0"/>
+                <wp:lineTo x="0" y="21508"/>
+                <wp:lineTo x="6546" y="21508"/>
+                <wp:lineTo x="6615" y="21324"/>
+                <wp:lineTo x="7028" y="20589"/>
+                <wp:lineTo x="21292" y="19118"/>
+                <wp:lineTo x="21499" y="18015"/>
+                <wp:lineTo x="20328" y="17648"/>
+                <wp:lineTo x="21430" y="16912"/>
+                <wp:lineTo x="21499" y="16729"/>
+                <wp:lineTo x="21499" y="4596"/>
+                <wp:lineTo x="16400" y="2941"/>
+                <wp:lineTo x="21499" y="2574"/>
+                <wp:lineTo x="21499" y="0"/>
                 <wp:lineTo x="0" y="0"/>
               </wp:wrapPolygon>
             </wp:wrapTight>
-            <wp:docPr id="60" name="Imagen 60"/>
+            <wp:docPr id="54" name="Imagen 54"/>
             <wp:cNvGraphicFramePr>
               <a:graphicFrameLocks xmlns:a="http://schemas.openxmlformats.org/drawingml/2006/main" noChangeAspect="1"/>
             </wp:cNvGraphicFramePr>
@@ -11550,29 +11911,36 @@
               <a:graphicData uri="http://schemas.openxmlformats.org/drawingml/2006/picture">
                 <pic:pic xmlns:pic="http://schemas.openxmlformats.org/drawingml/2006/picture">
                   <pic:nvPicPr>
-                    <pic:cNvPr id="60" name="Imagen 60"/>
-                    <pic:cNvPicPr/>
+                    <pic:cNvPr id="0" name="Picture 3"/>
+                    <pic:cNvPicPr>
+                      <a:picLocks noChangeAspect="1" noChangeArrowheads="1"/>
+                    </pic:cNvPicPr>
                   </pic:nvPicPr>
                   <pic:blipFill>
-                    <a:blip r:embed="rId56" cstate="print">
+                    <a:blip r:embed="rId56">
                       <a:extLst>
                         <a:ext uri="{28A0092B-C50C-407E-A947-70E740481C1C}">
                           <a14:useLocalDpi xmlns:a14="http://schemas.microsoft.com/office/drawing/2010/main" val="0"/>
                         </a:ext>
                       </a:extLst>
                     </a:blip>
+                    <a:srcRect/>
                     <a:stretch>
                       <a:fillRect/>
                     </a:stretch>
                   </pic:blipFill>
-                  <pic:spPr>
+                  <pic:spPr bwMode="auto">
                     <a:xfrm>
                       <a:off x="0" y="0"/>
-                      <a:ext cx="7000875" cy="6981825"/>
+                      <a:ext cx="5971540" cy="2238375"/>
                     </a:xfrm>
                     <a:prstGeom prst="rect">
                       <a:avLst/>
                     </a:prstGeom>
+                    <a:noFill/>
+                    <a:ln>
+                      <a:noFill/>
+                    </a:ln>
                   </pic:spPr>
                 </pic:pic>
               </a:graphicData>
@@ -11586,41 +11954,12 @@
           </wp:anchor>
         </w:drawing>
       </w:r>
-    </w:p>
-    <w:p>
-      <w:pPr>
-        <w:ind w:firstLine="708"/>
-      </w:pPr>
-    </w:p>
-    <w:p>
-      <w:pPr>
-        <w:pStyle w:val="Ttulo2"/>
-        <w:numPr>
-          <w:ilvl w:val="1"/>
-          <w:numId w:val="13"/>
-        </w:numPr>
-        <w:rPr>
-          <w:rStyle w:val="Ttulo2Car"/>
-        </w:rPr>
-      </w:pPr>
-      <w:bookmarkStart w:id="17" w:name="_Toc71509989"/>
-      <w:r>
-        <w:rPr>
-          <w:rStyle w:val="Ttulo2Car"/>
-        </w:rPr>
-        <w:lastRenderedPageBreak/>
-        <w:t>Diccionario de datos</w:t>
-      </w:r>
-      <w:bookmarkEnd w:id="17"/>
-    </w:p>
-    <w:p>
-      <w:pPr>
-        <w:pStyle w:val="Prrafodelista"/>
-        <w:ind w:left="1068" w:firstLine="0"/>
-      </w:pPr>
-      <w:r>
+      <w:r>
+        <w:rPr>
+          <w:noProof/>
+        </w:rPr>
         <w:drawing>
-          <wp:anchor distT="0" distB="0" distL="114300" distR="114300" simplePos="0" relativeHeight="251712512" behindDoc="1" locked="0" layoutInCell="1" allowOverlap="1" wp14:anchorId="309644EA" wp14:editId="7B72B008">
+          <wp:anchor distT="0" distB="0" distL="114300" distR="114300" simplePos="0" relativeHeight="251712512" behindDoc="1" locked="0" layoutInCell="1" allowOverlap="1" wp14:anchorId="309644EA" wp14:editId="12FABE73">
             <wp:simplePos x="0" y="0"/>
             <wp:positionH relativeFrom="margin">
               <wp:align>left</wp:align>
@@ -11696,38 +12035,35 @@
         <w:ind w:firstLine="708"/>
       </w:pPr>
       <w:r>
+        <w:rPr>
+          <w:noProof/>
+        </w:rPr>
         <w:drawing>
-          <wp:anchor distT="0" distB="0" distL="114300" distR="114300" simplePos="0" relativeHeight="251713536" behindDoc="1" locked="0" layoutInCell="1" allowOverlap="1" wp14:anchorId="294CA0C2" wp14:editId="70E67251">
+          <wp:anchor distT="0" distB="0" distL="114300" distR="114300" simplePos="0" relativeHeight="251716608" behindDoc="1" locked="0" layoutInCell="1" allowOverlap="1" wp14:anchorId="0BBEDF0C" wp14:editId="41769A8E">
             <wp:simplePos x="0" y="0"/>
             <wp:positionH relativeFrom="margin">
-              <wp:align>left</wp:align>
+              <wp:align>right</wp:align>
             </wp:positionH>
-            <wp:positionV relativeFrom="paragraph">
-              <wp:posOffset>401955</wp:posOffset>
+            <wp:positionV relativeFrom="page">
+              <wp:posOffset>7315200</wp:posOffset>
             </wp:positionV>
-            <wp:extent cx="5971540" cy="2095500"/>
-            <wp:effectExtent l="0" t="0" r="0" b="0"/>
+            <wp:extent cx="5962015" cy="1417955"/>
+            <wp:effectExtent l="0" t="0" r="635" b="0"/>
             <wp:wrapTight wrapText="bothSides">
               <wp:wrapPolygon edited="0">
                 <wp:start x="0" y="0"/>
-                <wp:lineTo x="0" y="21404"/>
-                <wp:lineTo x="6546" y="21404"/>
-                <wp:lineTo x="21430" y="20815"/>
-                <wp:lineTo x="21499" y="19440"/>
-                <wp:lineTo x="21223" y="18851"/>
-                <wp:lineTo x="21499" y="18065"/>
-                <wp:lineTo x="21499" y="14531"/>
-                <wp:lineTo x="14815" y="12567"/>
-                <wp:lineTo x="21499" y="11978"/>
-                <wp:lineTo x="21499" y="4713"/>
-                <wp:lineTo x="17020" y="3338"/>
-                <wp:lineTo x="19570" y="3142"/>
-                <wp:lineTo x="21499" y="2553"/>
-                <wp:lineTo x="21499" y="0"/>
+                <wp:lineTo x="0" y="21184"/>
+                <wp:lineTo x="21533" y="21184"/>
+                <wp:lineTo x="21533" y="8125"/>
+                <wp:lineTo x="21464" y="7255"/>
+                <wp:lineTo x="20981" y="4643"/>
+                <wp:lineTo x="21464" y="4643"/>
+                <wp:lineTo x="21533" y="4063"/>
+                <wp:lineTo x="21533" y="0"/>
                 <wp:lineTo x="0" y="0"/>
               </wp:wrapPolygon>
             </wp:wrapTight>
-            <wp:docPr id="53" name="Imagen 53"/>
+            <wp:docPr id="61" name="Imagen 61"/>
             <wp:cNvGraphicFramePr>
               <a:graphicFrameLocks xmlns:a="http://schemas.openxmlformats.org/drawingml/2006/main" noChangeAspect="1"/>
             </wp:cNvGraphicFramePr>
@@ -11735,7 +12071,7 @@
               <a:graphicData uri="http://schemas.openxmlformats.org/drawingml/2006/picture">
                 <pic:pic xmlns:pic="http://schemas.openxmlformats.org/drawingml/2006/picture">
                   <pic:nvPicPr>
-                    <pic:cNvPr id="0" name="Picture 2"/>
+                    <pic:cNvPr id="0" name="Picture 5"/>
                     <pic:cNvPicPr>
                       <a:picLocks noChangeAspect="1" noChangeArrowheads="1"/>
                     </pic:cNvPicPr>
@@ -11756,86 +12092,7 @@
                   <pic:spPr bwMode="auto">
                     <a:xfrm>
                       <a:off x="0" y="0"/>
-                      <a:ext cx="5971540" cy="2095500"/>
-                    </a:xfrm>
-                    <a:prstGeom prst="rect">
-                      <a:avLst/>
-                    </a:prstGeom>
-                    <a:noFill/>
-                    <a:ln>
-                      <a:noFill/>
-                    </a:ln>
-                  </pic:spPr>
-                </pic:pic>
-              </a:graphicData>
-            </a:graphic>
-            <wp14:sizeRelV relativeFrom="margin">
-              <wp14:pctHeight>0</wp14:pctHeight>
-            </wp14:sizeRelV>
-          </wp:anchor>
-        </w:drawing>
-      </w:r>
-      <w:r>
-        <w:drawing>
-          <wp:anchor distT="0" distB="0" distL="114300" distR="114300" simplePos="0" relativeHeight="251714560" behindDoc="1" locked="0" layoutInCell="1" allowOverlap="1" wp14:anchorId="31A80C31" wp14:editId="20C33748">
-            <wp:simplePos x="0" y="0"/>
-            <wp:positionH relativeFrom="margin">
-              <wp:align>left</wp:align>
-            </wp:positionH>
-            <wp:positionV relativeFrom="paragraph">
-              <wp:posOffset>2611755</wp:posOffset>
-            </wp:positionV>
-            <wp:extent cx="5971540" cy="2238375"/>
-            <wp:effectExtent l="0" t="0" r="0" b="9525"/>
-            <wp:wrapTight wrapText="bothSides">
-              <wp:wrapPolygon edited="0">
-                <wp:start x="0" y="0"/>
-                <wp:lineTo x="0" y="21508"/>
-                <wp:lineTo x="6546" y="21508"/>
-                <wp:lineTo x="6615" y="21324"/>
-                <wp:lineTo x="7028" y="20589"/>
-                <wp:lineTo x="21292" y="19118"/>
-                <wp:lineTo x="21499" y="18015"/>
-                <wp:lineTo x="20328" y="17648"/>
-                <wp:lineTo x="21430" y="16912"/>
-                <wp:lineTo x="21499" y="16729"/>
-                <wp:lineTo x="21499" y="4596"/>
-                <wp:lineTo x="16400" y="2941"/>
-                <wp:lineTo x="21499" y="2574"/>
-                <wp:lineTo x="21499" y="0"/>
-                <wp:lineTo x="0" y="0"/>
-              </wp:wrapPolygon>
-            </wp:wrapTight>
-            <wp:docPr id="54" name="Imagen 54"/>
-            <wp:cNvGraphicFramePr>
-              <a:graphicFrameLocks xmlns:a="http://schemas.openxmlformats.org/drawingml/2006/main" noChangeAspect="1"/>
-            </wp:cNvGraphicFramePr>
-            <a:graphic xmlns:a="http://schemas.openxmlformats.org/drawingml/2006/main">
-              <a:graphicData uri="http://schemas.openxmlformats.org/drawingml/2006/picture">
-                <pic:pic xmlns:pic="http://schemas.openxmlformats.org/drawingml/2006/picture">
-                  <pic:nvPicPr>
-                    <pic:cNvPr id="0" name="Picture 3"/>
-                    <pic:cNvPicPr>
-                      <a:picLocks noChangeAspect="1" noChangeArrowheads="1"/>
-                    </pic:cNvPicPr>
-                  </pic:nvPicPr>
-                  <pic:blipFill>
-                    <a:blip r:embed="rId59">
-                      <a:extLst>
-                        <a:ext uri="{28A0092B-C50C-407E-A947-70E740481C1C}">
-                          <a14:useLocalDpi xmlns:a14="http://schemas.microsoft.com/office/drawing/2010/main" val="0"/>
-                        </a:ext>
-                      </a:extLst>
-                    </a:blip>
-                    <a:srcRect/>
-                    <a:stretch>
-                      <a:fillRect/>
-                    </a:stretch>
-                  </pic:blipFill>
-                  <pic:spPr bwMode="auto">
-                    <a:xfrm>
-                      <a:off x="0" y="0"/>
-                      <a:ext cx="5971540" cy="2238375"/>
+                      <a:ext cx="5962015" cy="1417955"/>
                     </a:xfrm>
                     <a:prstGeom prst="rect">
                       <a:avLst/>
@@ -11858,14 +12115,17 @@
         </w:drawing>
       </w:r>
       <w:r>
+        <w:rPr>
+          <w:noProof/>
+        </w:rPr>
         <w:drawing>
-          <wp:anchor distT="0" distB="0" distL="114300" distR="114300" simplePos="0" relativeHeight="251715584" behindDoc="1" locked="0" layoutInCell="1" allowOverlap="1" wp14:anchorId="2668A3AB" wp14:editId="4CB692C1">
+          <wp:anchor distT="0" distB="0" distL="114300" distR="114300" simplePos="0" relativeHeight="251715584" behindDoc="1" locked="0" layoutInCell="1" allowOverlap="1" wp14:anchorId="2668A3AB" wp14:editId="20AC1AE1">
             <wp:simplePos x="0" y="0"/>
             <wp:positionH relativeFrom="margin">
-              <wp:align>left</wp:align>
+              <wp:align>right</wp:align>
             </wp:positionH>
-            <wp:positionV relativeFrom="paragraph">
-              <wp:posOffset>5049520</wp:posOffset>
+            <wp:positionV relativeFrom="page">
+              <wp:posOffset>5991225</wp:posOffset>
             </wp:positionV>
             <wp:extent cx="5962015" cy="1179195"/>
             <wp:effectExtent l="0" t="0" r="635" b="1905"/>
@@ -11896,7 +12156,7 @@
                     </pic:cNvPicPr>
                   </pic:nvPicPr>
                   <pic:blipFill>
-                    <a:blip r:embed="rId60">
+                    <a:blip r:embed="rId59">
                       <a:extLst>
                         <a:ext uri="{28A0092B-C50C-407E-A947-70E740481C1C}">
                           <a14:useLocalDpi xmlns:a14="http://schemas.microsoft.com/office/drawing/2010/main" val="0"/>
@@ -11943,30 +12203,102 @@
       <w:pPr>
         <w:ind w:firstLine="708"/>
       </w:pPr>
-    </w:p>
-    <w:p>
-      <w:pPr>
-        <w:ind w:firstLine="708"/>
-      </w:pPr>
-    </w:p>
-    <w:p>
-      <w:pPr>
-        <w:ind w:firstLine="708"/>
-      </w:pPr>
-    </w:p>
-    <w:p>
-      <w:pPr>
-        <w:ind w:firstLine="708"/>
-      </w:pPr>
-      <w:r>
+      <w:r>
+        <w:rPr>
+          <w:noProof/>
+        </w:rPr>
+        <w:lastRenderedPageBreak/>
         <w:drawing>
-          <wp:anchor distT="0" distB="0" distL="114300" distR="114300" simplePos="0" relativeHeight="251719680" behindDoc="1" locked="0" layoutInCell="1" allowOverlap="1" wp14:anchorId="68C2043B" wp14:editId="2E3C27E1">
+          <wp:anchor distT="0" distB="0" distL="114300" distR="114300" simplePos="0" relativeHeight="251718656" behindDoc="1" locked="0" layoutInCell="1" allowOverlap="1" wp14:anchorId="3A2E6E25" wp14:editId="580700A2">
             <wp:simplePos x="0" y="0"/>
             <wp:positionH relativeFrom="margin">
-              <wp:posOffset>23495</wp:posOffset>
+              <wp:align>left</wp:align>
             </wp:positionH>
-            <wp:positionV relativeFrom="paragraph">
-              <wp:posOffset>4714875</wp:posOffset>
+            <wp:positionV relativeFrom="page">
+              <wp:posOffset>5267325</wp:posOffset>
+            </wp:positionV>
+            <wp:extent cx="6122670" cy="1743075"/>
+            <wp:effectExtent l="0" t="0" r="0" b="9525"/>
+            <wp:wrapTight wrapText="bothSides">
+              <wp:wrapPolygon edited="0">
+                <wp:start x="0" y="0"/>
+                <wp:lineTo x="0" y="21482"/>
+                <wp:lineTo x="6586" y="21482"/>
+                <wp:lineTo x="21506" y="21246"/>
+                <wp:lineTo x="21506" y="19357"/>
+                <wp:lineTo x="8804" y="18885"/>
+                <wp:lineTo x="21506" y="17705"/>
+                <wp:lineTo x="21506" y="16052"/>
+                <wp:lineTo x="9140" y="15108"/>
+                <wp:lineTo x="18078" y="15108"/>
+                <wp:lineTo x="21506" y="14164"/>
+                <wp:lineTo x="21506" y="0"/>
+                <wp:lineTo x="0" y="0"/>
+              </wp:wrapPolygon>
+            </wp:wrapTight>
+            <wp:docPr id="453" name="Imagen 453"/>
+            <wp:cNvGraphicFramePr>
+              <a:graphicFrameLocks xmlns:a="http://schemas.openxmlformats.org/drawingml/2006/main" noChangeAspect="1"/>
+            </wp:cNvGraphicFramePr>
+            <a:graphic xmlns:a="http://schemas.openxmlformats.org/drawingml/2006/main">
+              <a:graphicData uri="http://schemas.openxmlformats.org/drawingml/2006/picture">
+                <pic:pic xmlns:pic="http://schemas.openxmlformats.org/drawingml/2006/picture">
+                  <pic:nvPicPr>
+                    <pic:cNvPr id="0" name="Picture 8"/>
+                    <pic:cNvPicPr>
+                      <a:picLocks noChangeAspect="1" noChangeArrowheads="1"/>
+                    </pic:cNvPicPr>
+                  </pic:nvPicPr>
+                  <pic:blipFill>
+                    <a:blip r:embed="rId60">
+                      <a:extLst>
+                        <a:ext uri="{28A0092B-C50C-407E-A947-70E740481C1C}">
+                          <a14:useLocalDpi xmlns:a14="http://schemas.microsoft.com/office/drawing/2010/main" val="0"/>
+                        </a:ext>
+                      </a:extLst>
+                    </a:blip>
+                    <a:srcRect/>
+                    <a:stretch>
+                      <a:fillRect/>
+                    </a:stretch>
+                  </pic:blipFill>
+                  <pic:spPr bwMode="auto">
+                    <a:xfrm>
+                      <a:off x="0" y="0"/>
+                      <a:ext cx="6122670" cy="1743075"/>
+                    </a:xfrm>
+                    <a:prstGeom prst="rect">
+                      <a:avLst/>
+                    </a:prstGeom>
+                    <a:noFill/>
+                    <a:ln>
+                      <a:noFill/>
+                    </a:ln>
+                  </pic:spPr>
+                </pic:pic>
+              </a:graphicData>
+            </a:graphic>
+            <wp14:sizeRelH relativeFrom="margin">
+              <wp14:pctWidth>0</wp14:pctWidth>
+            </wp14:sizeRelH>
+            <wp14:sizeRelV relativeFrom="margin">
+              <wp14:pctHeight>0</wp14:pctHeight>
+            </wp14:sizeRelV>
+          </wp:anchor>
+        </w:drawing>
+      </w:r>
+      <w:r>
+        <w:rPr>
+          <w:noProof/>
+        </w:rPr>
+        <w:drawing>
+          <wp:anchor distT="0" distB="0" distL="114300" distR="114300" simplePos="0" relativeHeight="251719680" behindDoc="1" locked="0" layoutInCell="1" allowOverlap="1" wp14:anchorId="68C2043B" wp14:editId="1F7C60A5">
+            <wp:simplePos x="0" y="0"/>
+            <wp:positionH relativeFrom="margin">
+              <wp:align>left</wp:align>
+            </wp:positionH>
+            <wp:positionV relativeFrom="page">
+              <wp:posOffset>3171825</wp:posOffset>
             </wp:positionV>
             <wp:extent cx="6076950" cy="1857375"/>
             <wp:effectExtent l="0" t="0" r="0" b="9525"/>
@@ -12035,32 +12367,41 @@
         </w:drawing>
       </w:r>
       <w:r>
+        <w:rPr>
+          <w:noProof/>
+        </w:rPr>
         <w:drawing>
-          <wp:anchor distT="0" distB="0" distL="114300" distR="114300" simplePos="0" relativeHeight="251716608" behindDoc="1" locked="0" layoutInCell="1" allowOverlap="1" wp14:anchorId="0BBEDF0C" wp14:editId="743B70B6">
+          <wp:anchor distT="0" distB="0" distL="114300" distR="114300" simplePos="0" relativeHeight="251713536" behindDoc="1" locked="0" layoutInCell="1" allowOverlap="1" wp14:anchorId="294CA0C2" wp14:editId="59A12063">
             <wp:simplePos x="0" y="0"/>
             <wp:positionH relativeFrom="margin">
-              <wp:align>left</wp:align>
+              <wp:align>right</wp:align>
             </wp:positionH>
-            <wp:positionV relativeFrom="paragraph">
-              <wp:posOffset>414020</wp:posOffset>
+            <wp:positionV relativeFrom="margin">
+              <wp:align>top</wp:align>
             </wp:positionV>
-            <wp:extent cx="6133465" cy="1417955"/>
-            <wp:effectExtent l="0" t="0" r="635" b="0"/>
+            <wp:extent cx="5971540" cy="2095500"/>
+            <wp:effectExtent l="0" t="0" r="0" b="0"/>
             <wp:wrapTight wrapText="bothSides">
               <wp:wrapPolygon edited="0">
                 <wp:start x="0" y="0"/>
-                <wp:lineTo x="0" y="21184"/>
-                <wp:lineTo x="21535" y="21184"/>
-                <wp:lineTo x="21535" y="8125"/>
-                <wp:lineTo x="21468" y="7255"/>
-                <wp:lineTo x="20998" y="4643"/>
-                <wp:lineTo x="21468" y="4643"/>
-                <wp:lineTo x="21535" y="4063"/>
-                <wp:lineTo x="21535" y="0"/>
+                <wp:lineTo x="0" y="21404"/>
+                <wp:lineTo x="6546" y="21404"/>
+                <wp:lineTo x="21430" y="20815"/>
+                <wp:lineTo x="21499" y="19440"/>
+                <wp:lineTo x="21223" y="18851"/>
+                <wp:lineTo x="21499" y="18065"/>
+                <wp:lineTo x="21499" y="14531"/>
+                <wp:lineTo x="14815" y="12567"/>
+                <wp:lineTo x="21499" y="11978"/>
+                <wp:lineTo x="21499" y="4713"/>
+                <wp:lineTo x="17020" y="3338"/>
+                <wp:lineTo x="19570" y="3142"/>
+                <wp:lineTo x="21499" y="2553"/>
+                <wp:lineTo x="21499" y="0"/>
                 <wp:lineTo x="0" y="0"/>
               </wp:wrapPolygon>
             </wp:wrapTight>
-            <wp:docPr id="61" name="Imagen 61"/>
+            <wp:docPr id="53" name="Imagen 53"/>
             <wp:cNvGraphicFramePr>
               <a:graphicFrameLocks xmlns:a="http://schemas.openxmlformats.org/drawingml/2006/main" noChangeAspect="1"/>
             </wp:cNvGraphicFramePr>
@@ -12068,7 +12409,7 @@
               <a:graphicData uri="http://schemas.openxmlformats.org/drawingml/2006/picture">
                 <pic:pic xmlns:pic="http://schemas.openxmlformats.org/drawingml/2006/picture">
                   <pic:nvPicPr>
-                    <pic:cNvPr id="0" name="Picture 5"/>
+                    <pic:cNvPr id="0" name="Picture 2"/>
                     <pic:cNvPicPr>
                       <a:picLocks noChangeAspect="1" noChangeArrowheads="1"/>
                     </pic:cNvPicPr>
@@ -12089,7 +12430,7 @@
                   <pic:spPr bwMode="auto">
                     <a:xfrm>
                       <a:off x="0" y="0"/>
-                      <a:ext cx="6133465" cy="1417955"/>
+                      <a:ext cx="5971540" cy="2095500"/>
                     </a:xfrm>
                     <a:prstGeom prst="rect">
                       <a:avLst/>
@@ -12102,41 +12443,54 @@
                 </pic:pic>
               </a:graphicData>
             </a:graphic>
-            <wp14:sizeRelH relativeFrom="margin">
-              <wp14:pctWidth>0</wp14:pctWidth>
-            </wp14:sizeRelH>
             <wp14:sizeRelV relativeFrom="margin">
               <wp14:pctHeight>0</wp14:pctHeight>
             </wp14:sizeRelV>
           </wp:anchor>
         </w:drawing>
       </w:r>
-      <w:r>
+    </w:p>
+    <w:p>
+      <w:pPr>
+        <w:ind w:firstLine="708"/>
+      </w:pPr>
+    </w:p>
+    <w:p>
+      <w:pPr>
+        <w:ind w:firstLine="0"/>
+      </w:pPr>
+    </w:p>
+    <w:p>
+      <w:pPr>
+        <w:ind w:firstLine="0"/>
+      </w:pPr>
+    </w:p>
+    <w:p>
+      <w:pPr>
+        <w:ind w:firstLine="0"/>
+      </w:pPr>
+    </w:p>
+    <w:p>
+      <w:pPr>
+        <w:ind w:firstLine="0"/>
+      </w:pPr>
+      <w:r>
+        <w:rPr>
+          <w:noProof/>
+        </w:rPr>
+        <w:lastRenderedPageBreak/>
         <w:drawing>
-          <wp:anchor distT="0" distB="0" distL="114300" distR="114300" simplePos="0" relativeHeight="251717632" behindDoc="1" locked="0" layoutInCell="1" allowOverlap="1" wp14:anchorId="66401975" wp14:editId="696B52B5">
+          <wp:anchor distT="0" distB="0" distL="114300" distR="114300" simplePos="0" relativeHeight="251717632" behindDoc="1" locked="0" layoutInCell="1" allowOverlap="1" wp14:anchorId="66401975" wp14:editId="790112FA">
             <wp:simplePos x="0" y="0"/>
             <wp:positionH relativeFrom="margin">
-              <wp:align>left</wp:align>
+              <wp:align>center</wp:align>
             </wp:positionH>
-            <wp:positionV relativeFrom="paragraph">
-              <wp:posOffset>1995170</wp:posOffset>
+            <wp:positionV relativeFrom="margin">
+              <wp:posOffset>13970</wp:posOffset>
             </wp:positionV>
             <wp:extent cx="6125845" cy="2638425"/>
             <wp:effectExtent l="0" t="0" r="8255" b="9525"/>
-            <wp:wrapTight wrapText="bothSides">
-              <wp:wrapPolygon edited="0">
-                <wp:start x="0" y="0"/>
-                <wp:lineTo x="0" y="21522"/>
-                <wp:lineTo x="21562" y="21522"/>
-                <wp:lineTo x="21562" y="3587"/>
-                <wp:lineTo x="20890" y="3587"/>
-                <wp:lineTo x="8329" y="2495"/>
-                <wp:lineTo x="18674" y="2495"/>
-                <wp:lineTo x="21562" y="2027"/>
-                <wp:lineTo x="21562" y="0"/>
-                <wp:lineTo x="0" y="0"/>
-              </wp:wrapPolygon>
-            </wp:wrapTight>
+            <wp:wrapTopAndBottom/>
             <wp:docPr id="452" name="Imagen 452"/>
             <wp:cNvGraphicFramePr>
               <a:graphicFrameLocks xmlns:a="http://schemas.openxmlformats.org/drawingml/2006/main" noChangeAspect="1"/>
@@ -12201,94 +12555,53 @@
     </w:p>
     <w:p>
       <w:pPr>
-        <w:ind w:firstLine="708"/>
-      </w:pPr>
-    </w:p>
-    <w:p>
-      <w:pPr>
-        <w:ind w:firstLine="708"/>
-      </w:pPr>
-      <w:r>
-        <w:lastRenderedPageBreak/>
-        <w:drawing>
-          <wp:anchor distT="0" distB="0" distL="114300" distR="114300" simplePos="0" relativeHeight="251718656" behindDoc="1" locked="0" layoutInCell="1" allowOverlap="1" wp14:anchorId="3A2E6E25" wp14:editId="08C091FF">
-            <wp:simplePos x="0" y="0"/>
-            <wp:positionH relativeFrom="margin">
-              <wp:posOffset>76200</wp:posOffset>
-            </wp:positionH>
-            <wp:positionV relativeFrom="paragraph">
-              <wp:posOffset>75565</wp:posOffset>
-            </wp:positionV>
-            <wp:extent cx="6122670" cy="1743075"/>
-            <wp:effectExtent l="0" t="0" r="0" b="9525"/>
-            <wp:wrapTight wrapText="bothSides">
-              <wp:wrapPolygon edited="0">
-                <wp:start x="0" y="0"/>
-                <wp:lineTo x="0" y="21482"/>
-                <wp:lineTo x="6586" y="21482"/>
-                <wp:lineTo x="21506" y="21246"/>
-                <wp:lineTo x="21506" y="19357"/>
-                <wp:lineTo x="8804" y="18885"/>
-                <wp:lineTo x="21506" y="17705"/>
-                <wp:lineTo x="21506" y="16052"/>
-                <wp:lineTo x="9140" y="15108"/>
-                <wp:lineTo x="18078" y="15108"/>
-                <wp:lineTo x="21506" y="14164"/>
-                <wp:lineTo x="21506" y="0"/>
-                <wp:lineTo x="0" y="0"/>
-              </wp:wrapPolygon>
-            </wp:wrapTight>
-            <wp:docPr id="453" name="Imagen 453"/>
-            <wp:cNvGraphicFramePr>
-              <a:graphicFrameLocks xmlns:a="http://schemas.openxmlformats.org/drawingml/2006/main" noChangeAspect="1"/>
-            </wp:cNvGraphicFramePr>
-            <a:graphic xmlns:a="http://schemas.openxmlformats.org/drawingml/2006/main">
-              <a:graphicData uri="http://schemas.openxmlformats.org/drawingml/2006/picture">
-                <pic:pic xmlns:pic="http://schemas.openxmlformats.org/drawingml/2006/picture">
-                  <pic:nvPicPr>
-                    <pic:cNvPr id="0" name="Picture 8"/>
-                    <pic:cNvPicPr>
-                      <a:picLocks noChangeAspect="1" noChangeArrowheads="1"/>
-                    </pic:cNvPicPr>
-                  </pic:nvPicPr>
-                  <pic:blipFill>
-                    <a:blip r:embed="rId64">
-                      <a:extLst>
-                        <a:ext uri="{28A0092B-C50C-407E-A947-70E740481C1C}">
-                          <a14:useLocalDpi xmlns:a14="http://schemas.microsoft.com/office/drawing/2010/main" val="0"/>
-                        </a:ext>
-                      </a:extLst>
-                    </a:blip>
-                    <a:srcRect/>
-                    <a:stretch>
-                      <a:fillRect/>
-                    </a:stretch>
-                  </pic:blipFill>
-                  <pic:spPr bwMode="auto">
-                    <a:xfrm>
-                      <a:off x="0" y="0"/>
-                      <a:ext cx="6122670" cy="1743075"/>
-                    </a:xfrm>
-                    <a:prstGeom prst="rect">
-                      <a:avLst/>
-                    </a:prstGeom>
-                    <a:noFill/>
-                    <a:ln>
-                      <a:noFill/>
-                    </a:ln>
-                  </pic:spPr>
-                </pic:pic>
-              </a:graphicData>
-            </a:graphic>
-            <wp14:sizeRelH relativeFrom="margin">
-              <wp14:pctWidth>0</wp14:pctWidth>
-            </wp14:sizeRelH>
-            <wp14:sizeRelV relativeFrom="margin">
-              <wp14:pctHeight>0</wp14:pctHeight>
-            </wp14:sizeRelV>
-          </wp:anchor>
-        </w:drawing>
-      </w:r>
+        <w:ind w:firstLine="0"/>
+      </w:pPr>
+    </w:p>
+    <w:p>
+      <w:pPr>
+        <w:ind w:firstLine="0"/>
+      </w:pPr>
+    </w:p>
+    <w:p>
+      <w:pPr>
+        <w:ind w:firstLine="0"/>
+      </w:pPr>
+    </w:p>
+    <w:p>
+      <w:pPr>
+        <w:ind w:firstLine="0"/>
+      </w:pPr>
+    </w:p>
+    <w:p>
+      <w:pPr>
+        <w:ind w:firstLine="0"/>
+      </w:pPr>
+    </w:p>
+    <w:p>
+      <w:pPr>
+        <w:ind w:firstLine="0"/>
+      </w:pPr>
+    </w:p>
+    <w:p>
+      <w:pPr>
+        <w:ind w:firstLine="0"/>
+      </w:pPr>
+    </w:p>
+    <w:p>
+      <w:pPr>
+        <w:ind w:firstLine="0"/>
+      </w:pPr>
+    </w:p>
+    <w:p>
+      <w:pPr>
+        <w:ind w:firstLine="0"/>
+      </w:pPr>
+    </w:p>
+    <w:p>
+      <w:pPr>
+        <w:ind w:firstLine="0"/>
+      </w:pPr>
     </w:p>
     <w:p>
       <w:pPr>
@@ -12301,62 +12614,43 @@
           <w:rStyle w:val="Ttulo2Car"/>
         </w:rPr>
       </w:pPr>
-      <w:bookmarkStart w:id="18" w:name="_Toc71509990"/>
+      <w:bookmarkStart w:id="17" w:name="_Toc71509990"/>
       <w:r>
         <w:rPr>
           <w:rStyle w:val="Ttulo2Car"/>
         </w:rPr>
         <w:t>Modelo relacional.</w:t>
       </w:r>
-      <w:bookmarkEnd w:id="18"/>
-    </w:p>
-    <w:p/>
-    <w:p>
-      <w:pPr>
-        <w:ind w:firstLine="708"/>
+      <w:bookmarkEnd w:id="17"/>
+    </w:p>
+    <w:p>
+      <w:r>
+        <w:t xml:space="preserve">En esta </w:t>
+      </w:r>
+      <w:r>
+        <w:t>sección se mostrarán cada una de las tablas que pertenecen a la base de datos del sistema, cuyo fin es poder tener un panorama más acercado sobre la base de datos y el cómo se organiza esquemáticamente cada tabla dentro de ella.</w:t>
+      </w:r>
+    </w:p>
+    <w:p>
+      <w:pPr>
+        <w:ind w:firstLine="0"/>
       </w:pPr>
       <w:r>
         <w:rPr>
           <w:noProof/>
         </w:rPr>
         <w:drawing>
-          <wp:anchor distT="0" distB="0" distL="114300" distR="114300" simplePos="0" relativeHeight="251710464" behindDoc="1" locked="0" layoutInCell="1" allowOverlap="1" wp14:anchorId="7A6F5E60" wp14:editId="73FD0BED">
+          <wp:anchor distT="0" distB="0" distL="114300" distR="114300" simplePos="0" relativeHeight="251710464" behindDoc="1" locked="0" layoutInCell="1" allowOverlap="1" wp14:anchorId="7A6F5E60" wp14:editId="7C207F67">
             <wp:simplePos x="0" y="0"/>
             <wp:positionH relativeFrom="margin">
-              <wp:posOffset>-24130</wp:posOffset>
+              <wp:align>center</wp:align>
             </wp:positionH>
             <wp:positionV relativeFrom="paragraph">
-              <wp:posOffset>33655</wp:posOffset>
+              <wp:posOffset>306705</wp:posOffset>
             </wp:positionV>
             <wp:extent cx="6354445" cy="3609975"/>
             <wp:effectExtent l="0" t="0" r="8255" b="9525"/>
-            <wp:wrapTight wrapText="bothSides">
-              <wp:wrapPolygon edited="0">
-                <wp:start x="8612" y="0"/>
-                <wp:lineTo x="8612" y="3192"/>
-                <wp:lineTo x="9584" y="3647"/>
-                <wp:lineTo x="12821" y="3647"/>
-                <wp:lineTo x="9066" y="4901"/>
-                <wp:lineTo x="8289" y="5243"/>
-                <wp:lineTo x="2331" y="6725"/>
-                <wp:lineTo x="389" y="7067"/>
-                <wp:lineTo x="0" y="8891"/>
-                <wp:lineTo x="0" y="18465"/>
-                <wp:lineTo x="259" y="20061"/>
-                <wp:lineTo x="259" y="21543"/>
-                <wp:lineTo x="21304" y="21543"/>
-                <wp:lineTo x="21304" y="20061"/>
-                <wp:lineTo x="21563" y="18465"/>
-                <wp:lineTo x="21563" y="8663"/>
-                <wp:lineTo x="20786" y="7067"/>
-                <wp:lineTo x="18908" y="6611"/>
-                <wp:lineTo x="13210" y="5471"/>
-                <wp:lineTo x="13275" y="1368"/>
-                <wp:lineTo x="13080" y="912"/>
-                <wp:lineTo x="12433" y="0"/>
-                <wp:lineTo x="8612" y="0"/>
-              </wp:wrapPolygon>
-            </wp:wrapTight>
+            <wp:wrapTopAndBottom/>
             <wp:docPr id="34" name="Imagen 34"/>
             <wp:cNvGraphicFramePr>
               <a:graphicFrameLocks xmlns:a="http://schemas.openxmlformats.org/drawingml/2006/main" noChangeAspect="1"/>
@@ -12369,7 +12663,7 @@
                     <pic:cNvPicPr/>
                   </pic:nvPicPr>
                   <pic:blipFill>
-                    <a:blip r:embed="rId65">
+                    <a:blip r:embed="rId64">
                       <a:extLst>
                         <a:ext uri="{28A0092B-C50C-407E-A947-70E740481C1C}">
                           <a14:useLocalDpi xmlns:a14="http://schemas.microsoft.com/office/drawing/2010/main" val="0"/>
@@ -12404,36 +12698,27 @@
     </w:p>
     <w:p>
       <w:pPr>
-        <w:ind w:firstLine="708"/>
-      </w:pPr>
-    </w:p>
-    <w:p>
-      <w:pPr>
-        <w:ind w:firstLine="708"/>
-        <w:rPr>
-          <w:b/>
-          <w:bCs/>
-        </w:rPr>
-      </w:pPr>
-    </w:p>
-    <w:p>
-      <w:pPr>
-        <w:ind w:firstLine="708"/>
-      </w:pPr>
-    </w:p>
-    <w:p>
-      <w:pPr>
-        <w:ind w:firstLine="708"/>
-      </w:pPr>
-    </w:p>
-    <w:p>
-      <w:pPr>
         <w:ind w:firstLine="0"/>
       </w:pPr>
     </w:p>
     <w:p>
       <w:pPr>
-        <w:ind w:firstLine="708"/>
+        <w:ind w:firstLine="0"/>
+      </w:pPr>
+    </w:p>
+    <w:p>
+      <w:pPr>
+        <w:ind w:firstLine="0"/>
+      </w:pPr>
+    </w:p>
+    <w:p>
+      <w:pPr>
+        <w:ind w:firstLine="0"/>
+      </w:pPr>
+    </w:p>
+    <w:p>
+      <w:pPr>
+        <w:ind w:firstLine="0"/>
       </w:pPr>
     </w:p>
     <w:p>
@@ -12444,50 +12729,35 @@
           <w:numId w:val="13"/>
         </w:numPr>
       </w:pPr>
-      <w:bookmarkStart w:id="19" w:name="_Toc71509991"/>
-      <w:r>
+      <w:bookmarkStart w:id="18" w:name="_Toc71509991"/>
+      <w:r>
+        <w:lastRenderedPageBreak/>
         <w:t>Modelo entidad relación</w:t>
       </w:r>
-      <w:bookmarkEnd w:id="19"/>
-    </w:p>
-    <w:p>
-      <w:pPr>
-        <w:ind w:firstLine="708"/>
-      </w:pPr>
-    </w:p>
-    <w:p>
-      <w:pPr>
-        <w:ind w:firstLine="708"/>
-      </w:pPr>
-    </w:p>
-    <w:p>
-      <w:pPr>
-        <w:ind w:firstLine="708"/>
-      </w:pPr>
+      <w:bookmarkEnd w:id="18"/>
+    </w:p>
+    <w:p>
+      <w:r>
+        <w:t>En esta sección se mostrarán cada una de las entidades de las bases de datos junto a sus respectivos atributos, donde por medio de tipos de relaciones, se tendrá una vista más objetiva sobre las diferentes entidades que participan en la base de datos.</w:t>
+      </w:r>
+    </w:p>
+    <w:p>
       <w:r>
         <w:rPr>
           <w:noProof/>
         </w:rPr>
         <w:drawing>
-          <wp:anchor distT="0" distB="0" distL="114300" distR="114300" simplePos="0" relativeHeight="251711488" behindDoc="1" locked="0" layoutInCell="1" allowOverlap="1" wp14:anchorId="27373489" wp14:editId="4ACEB7C2">
+          <wp:anchor distT="0" distB="0" distL="114300" distR="114300" simplePos="0" relativeHeight="251711488" behindDoc="1" locked="0" layoutInCell="1" allowOverlap="1" wp14:anchorId="27373489" wp14:editId="792E30A0">
             <wp:simplePos x="0" y="0"/>
             <wp:positionH relativeFrom="margin">
               <wp:align>center</wp:align>
             </wp:positionH>
             <wp:positionV relativeFrom="paragraph">
-              <wp:posOffset>0</wp:posOffset>
+              <wp:posOffset>368300</wp:posOffset>
             </wp:positionV>
             <wp:extent cx="7160895" cy="4448175"/>
             <wp:effectExtent l="0" t="0" r="1905" b="9525"/>
-            <wp:wrapTight wrapText="bothSides">
-              <wp:wrapPolygon edited="0">
-                <wp:start x="0" y="0"/>
-                <wp:lineTo x="0" y="21554"/>
-                <wp:lineTo x="21548" y="21554"/>
-                <wp:lineTo x="21548" y="0"/>
-                <wp:lineTo x="0" y="0"/>
-              </wp:wrapPolygon>
-            </wp:wrapTight>
+            <wp:wrapTopAndBottom/>
             <wp:docPr id="50" name="Gráfico 50"/>
             <wp:cNvGraphicFramePr>
               <a:graphicFrameLocks xmlns:a="http://schemas.openxmlformats.org/drawingml/2006/main" noChangeAspect="1"/>
@@ -12500,13 +12770,13 @@
                     <pic:cNvPicPr/>
                   </pic:nvPicPr>
                   <pic:blipFill>
-                    <a:blip r:embed="rId66" cstate="print">
+                    <a:blip r:embed="rId65" cstate="print">
                       <a:extLst>
                         <a:ext uri="{28A0092B-C50C-407E-A947-70E740481C1C}">
                           <a14:useLocalDpi xmlns:a14="http://schemas.microsoft.com/office/drawing/2010/main" val="0"/>
                         </a:ext>
                         <a:ext uri="{96DAC541-7B7A-43D3-8B79-37D633B846F1}">
-                          <asvg:svgBlip xmlns:asvg="http://schemas.microsoft.com/office/drawing/2016/SVG/main" r:embed="rId67"/>
+                          <asvg:svgBlip xmlns:asvg="http://schemas.microsoft.com/office/drawing/2016/SVG/main" r:embed="rId66"/>
                         </a:ext>
                       </a:extLst>
                     </a:blip>
@@ -12538,17 +12808,47 @@
     </w:p>
     <w:p>
       <w:pPr>
+        <w:ind w:firstLine="708"/>
+      </w:pPr>
+    </w:p>
+    <w:p>
+      <w:pPr>
+        <w:ind w:firstLine="708"/>
+      </w:pPr>
+    </w:p>
+    <w:p>
+      <w:pPr>
+        <w:ind w:firstLine="708"/>
+      </w:pPr>
+    </w:p>
+    <w:p>
+      <w:pPr>
+        <w:ind w:firstLine="708"/>
+      </w:pPr>
+    </w:p>
+    <w:p>
+      <w:pPr>
+        <w:ind w:firstLine="708"/>
+      </w:pPr>
+    </w:p>
+    <w:p>
+      <w:pPr>
+        <w:ind w:firstLine="708"/>
+      </w:pPr>
+    </w:p>
+    <w:p>
+      <w:pPr>
         <w:pStyle w:val="Ttulo1"/>
         <w:numPr>
           <w:ilvl w:val="0"/>
           <w:numId w:val="13"/>
         </w:numPr>
       </w:pPr>
-      <w:bookmarkStart w:id="20" w:name="_Toc71509992"/>
+      <w:bookmarkStart w:id="19" w:name="_Toc71509992"/>
       <w:r>
         <w:t>Links de instalación</w:t>
       </w:r>
-      <w:bookmarkEnd w:id="20"/>
+      <w:bookmarkEnd w:id="19"/>
     </w:p>
     <w:p>
       <w:pPr>
@@ -12574,18 +12874,18 @@
           <w:numId w:val="13"/>
         </w:numPr>
       </w:pPr>
-      <w:bookmarkStart w:id="21" w:name="_Toc71509993"/>
+      <w:bookmarkStart w:id="20" w:name="_Toc71509993"/>
       <w:r>
         <w:rPr>
           <w:rStyle w:val="Ttulo2Car"/>
         </w:rPr>
         <w:t>Git</w:t>
       </w:r>
-      <w:bookmarkEnd w:id="21"/>
+      <w:bookmarkEnd w:id="20"/>
       <w:r>
         <w:t xml:space="preserve">: </w:t>
       </w:r>
-      <w:hyperlink r:id="rId68" w:history="1">
+      <w:hyperlink r:id="rId67" w:history="1">
         <w:r>
           <w:rPr>
             <w:rStyle w:val="Hipervnculo"/>
@@ -12606,10 +12906,9 @@
         </w:numPr>
       </w:pPr>
       <w:r>
-        <w:lastRenderedPageBreak/>
         <w:t xml:space="preserve">Video ayuda: </w:t>
       </w:r>
-      <w:hyperlink r:id="rId69" w:history="1">
+      <w:hyperlink r:id="rId68" w:history="1">
         <w:r>
           <w:rPr>
             <w:rStyle w:val="Hipervnculo"/>
@@ -12629,18 +12928,18 @@
           <w:numId w:val="13"/>
         </w:numPr>
       </w:pPr>
-      <w:bookmarkStart w:id="22" w:name="_Toc71509994"/>
+      <w:bookmarkStart w:id="21" w:name="_Toc71509994"/>
       <w:r>
         <w:rPr>
           <w:rStyle w:val="Ttulo2Car"/>
         </w:rPr>
         <w:t>XAMPP</w:t>
       </w:r>
-      <w:bookmarkEnd w:id="22"/>
+      <w:bookmarkEnd w:id="21"/>
       <w:r>
         <w:t xml:space="preserve">: </w:t>
       </w:r>
-      <w:hyperlink r:id="rId70" w:history="1">
+      <w:hyperlink r:id="rId69" w:history="1">
         <w:r>
           <w:rPr>
             <w:rStyle w:val="Hipervnculo"/>
@@ -12663,7 +12962,7 @@
       <w:r>
         <w:t xml:space="preserve">Video ayuda: </w:t>
       </w:r>
-      <w:hyperlink r:id="rId71" w:history="1">
+      <w:hyperlink r:id="rId70" w:history="1">
         <w:r>
           <w:rPr>
             <w:rStyle w:val="Hipervnculo"/>
@@ -12683,18 +12982,26 @@
           <w:numId w:val="13"/>
         </w:numPr>
       </w:pPr>
-      <w:bookmarkStart w:id="23" w:name="_Toc71509995"/>
+      <w:bookmarkStart w:id="22" w:name="_Toc71509995"/>
       <w:r>
         <w:rPr>
           <w:rStyle w:val="Ttulo2Car"/>
         </w:rPr>
-        <w:t>Visual Studio Code</w:t>
-      </w:r>
-      <w:bookmarkEnd w:id="23"/>
+        <w:t xml:space="preserve">Visual Studio </w:t>
+      </w:r>
+      <w:proofErr w:type="spellStart"/>
+      <w:r>
+        <w:rPr>
+          <w:rStyle w:val="Ttulo2Car"/>
+        </w:rPr>
+        <w:t>Code</w:t>
+      </w:r>
+      <w:bookmarkEnd w:id="22"/>
+      <w:proofErr w:type="spellEnd"/>
       <w:r>
         <w:t xml:space="preserve">: </w:t>
       </w:r>
-      <w:hyperlink r:id="rId72" w:history="1">
+      <w:hyperlink r:id="rId71" w:history="1">
         <w:r>
           <w:rPr>
             <w:rStyle w:val="Hipervnculo"/>
@@ -12717,7 +13024,7 @@
       <w:r>
         <w:t xml:space="preserve">Video ayuda: </w:t>
       </w:r>
-      <w:hyperlink r:id="rId73" w:history="1">
+      <w:hyperlink r:id="rId72" w:history="1">
         <w:r>
           <w:rPr>
             <w:rStyle w:val="Hipervnculo"/>
@@ -12737,18 +13044,20 @@
           <w:numId w:val="13"/>
         </w:numPr>
       </w:pPr>
-      <w:bookmarkStart w:id="24" w:name="_Toc71509996"/>
+      <w:bookmarkStart w:id="23" w:name="_Toc71509996"/>
+      <w:proofErr w:type="spellStart"/>
       <w:r>
         <w:rPr>
           <w:rStyle w:val="Ttulo2Car"/>
         </w:rPr>
         <w:t>NodeJs</w:t>
       </w:r>
-      <w:bookmarkEnd w:id="24"/>
+      <w:bookmarkEnd w:id="23"/>
+      <w:proofErr w:type="spellEnd"/>
       <w:r>
         <w:t xml:space="preserve">: </w:t>
       </w:r>
-      <w:hyperlink r:id="rId74" w:history="1">
+      <w:hyperlink r:id="rId73" w:history="1">
         <w:r>
           <w:rPr>
             <w:rStyle w:val="Hipervnculo"/>
@@ -12771,7 +13080,7 @@
       <w:r>
         <w:t xml:space="preserve">Video ayuda: </w:t>
       </w:r>
-      <w:hyperlink r:id="rId75" w:history="1">
+      <w:hyperlink r:id="rId74" w:history="1">
         <w:r>
           <w:rPr>
             <w:rStyle w:val="Hipervnculo"/>
@@ -12791,18 +13100,18 @@
           <w:numId w:val="13"/>
         </w:numPr>
       </w:pPr>
-      <w:bookmarkStart w:id="25" w:name="_Toc71509997"/>
+      <w:bookmarkStart w:id="24" w:name="_Toc71509997"/>
       <w:r>
         <w:rPr>
           <w:rStyle w:val="Ttulo2Car"/>
         </w:rPr>
         <w:t>Angular</w:t>
       </w:r>
-      <w:bookmarkEnd w:id="25"/>
+      <w:bookmarkEnd w:id="24"/>
       <w:r>
         <w:t xml:space="preserve">: </w:t>
       </w:r>
-      <w:hyperlink r:id="rId76" w:history="1">
+      <w:hyperlink r:id="rId75" w:history="1">
         <w:r>
           <w:rPr>
             <w:rStyle w:val="Hipervnculo"/>
@@ -12811,7 +13120,15 @@
         </w:r>
       </w:hyperlink>
       <w:r>
-        <w:t xml:space="preserve"> (recuerda primero descargar NodeJs y seguir puntualmente las instrucciones</w:t>
+        <w:t xml:space="preserve"> (recuerda primero descargar </w:t>
+      </w:r>
+      <w:proofErr w:type="spellStart"/>
+      <w:r>
+        <w:t>NodeJs</w:t>
+      </w:r>
+      <w:proofErr w:type="spellEnd"/>
+      <w:r>
+        <w:t xml:space="preserve"> y seguir puntualmente las instrucciones</w:t>
       </w:r>
       <w:r>
         <w:t>, además, se recomienda usar desde angular 10 hacía arriba</w:t>
@@ -12831,7 +13148,7 @@
       <w:r>
         <w:t xml:space="preserve">Video ayuda: </w:t>
       </w:r>
-      <w:hyperlink r:id="rId77" w:history="1">
+      <w:hyperlink r:id="rId76" w:history="1">
         <w:r>
           <w:rPr>
             <w:rStyle w:val="Hipervnculo"/>
@@ -12851,18 +13168,18 @@
           <w:numId w:val="13"/>
         </w:numPr>
       </w:pPr>
-      <w:bookmarkStart w:id="26" w:name="_Toc71509998"/>
+      <w:bookmarkStart w:id="25" w:name="_Toc71509998"/>
       <w:r>
         <w:rPr>
           <w:rStyle w:val="Ttulo2Car"/>
         </w:rPr>
         <w:t>Arduino IDE</w:t>
       </w:r>
-      <w:bookmarkEnd w:id="26"/>
+      <w:bookmarkEnd w:id="25"/>
       <w:r>
         <w:t xml:space="preserve">: </w:t>
       </w:r>
-      <w:hyperlink r:id="rId78" w:history="1">
+      <w:hyperlink r:id="rId77" w:history="1">
         <w:r>
           <w:rPr>
             <w:rStyle w:val="Hipervnculo"/>
@@ -12885,7 +13202,7 @@
       <w:r>
         <w:t xml:space="preserve">Video ayuda: </w:t>
       </w:r>
-      <w:hyperlink r:id="rId79" w:history="1">
+      <w:hyperlink r:id="rId78" w:history="1">
         <w:r>
           <w:rPr>
             <w:rStyle w:val="Hipervnculo"/>
@@ -12915,8 +13232,8 @@
     </w:p>
     <w:p/>
     <w:sectPr>
-      <w:headerReference w:type="default" r:id="rId80"/>
-      <w:footerReference w:type="default" r:id="rId81"/>
+      <w:headerReference w:type="default" r:id="rId79"/>
+      <w:footerReference w:type="default" r:id="rId80"/>
       <w:pgSz w:w="12240" w:h="15840"/>
       <w:pgMar w:top="1418" w:right="1418" w:bottom="1418" w:left="1418" w:header="709" w:footer="709" w:gutter="0"/>
       <w:pgNumType w:start="0"/>
@@ -15858,6 +16175,7 @@
   <w:style w:type="character" w:default="1" w:styleId="Fuentedeprrafopredeter">
     <w:name w:val="Default Paragraph Font"/>
     <w:uiPriority w:val="1"/>
+    <w:semiHidden/>
     <w:unhideWhenUsed/>
   </w:style>
   <w:style w:type="table" w:default="1" w:styleId="Tablanormal">

</xml_diff>

<commit_message>
se modificó el manual tecnico
</commit_message>
<xml_diff>
--- a/Manuales/Manual-Tecnico/Manual técnico.docx
+++ b/Manuales/Manual-Tecnico/Manual técnico.docx
@@ -1456,7 +1456,7 @@
               <w:r>
                 <w:fldChar w:fldCharType="separate"/>
               </w:r>
-              <w:hyperlink w:anchor="_Toc71509972" w:history="1">
+              <w:hyperlink w:anchor="_Toc72743111" w:history="1">
                 <w:r>
                   <w:rPr>
                     <w:rStyle w:val="Hipervnculo"/>
@@ -1499,7 +1499,7 @@
                     <w:noProof/>
                     <w:webHidden/>
                   </w:rPr>
-                  <w:instrText xml:space="preserve"> PAGEREF _Toc71509972 \h </w:instrText>
+                  <w:instrText xml:space="preserve"> PAGEREF _Toc72743111 \h </w:instrText>
                 </w:r>
                 <w:r>
                   <w:rPr>
@@ -1544,7 +1544,7 @@
                   <w:lang w:eastAsia="es-CO"/>
                 </w:rPr>
               </w:pPr>
-              <w:hyperlink w:anchor="_Toc71509973" w:history="1">
+              <w:hyperlink w:anchor="_Toc72743112" w:history="1">
                 <w:r>
                   <w:rPr>
                     <w:rStyle w:val="Hipervnculo"/>
@@ -1587,7 +1587,7 @@
                     <w:noProof/>
                     <w:webHidden/>
                   </w:rPr>
-                  <w:instrText xml:space="preserve"> PAGEREF _Toc71509973 \h </w:instrText>
+                  <w:instrText xml:space="preserve"> PAGEREF _Toc72743112 \h </w:instrText>
                 </w:r>
                 <w:r>
                   <w:rPr>
@@ -1632,7 +1632,7 @@
                   <w:lang w:eastAsia="es-CO"/>
                 </w:rPr>
               </w:pPr>
-              <w:hyperlink w:anchor="_Toc71509974" w:history="1">
+              <w:hyperlink w:anchor="_Toc72743113" w:history="1">
                 <w:r>
                   <w:rPr>
                     <w:rStyle w:val="Hipervnculo"/>
@@ -1675,7 +1675,7 @@
                     <w:noProof/>
                     <w:webHidden/>
                   </w:rPr>
-                  <w:instrText xml:space="preserve"> PAGEREF _Toc71509974 \h </w:instrText>
+                  <w:instrText xml:space="preserve"> PAGEREF _Toc72743113 \h </w:instrText>
                 </w:r>
                 <w:r>
                   <w:rPr>
@@ -1720,7 +1720,7 @@
                   <w:lang w:eastAsia="es-CO"/>
                 </w:rPr>
               </w:pPr>
-              <w:hyperlink w:anchor="_Toc71509975" w:history="1">
+              <w:hyperlink w:anchor="_Toc72743114" w:history="1">
                 <w:r>
                   <w:rPr>
                     <w:rStyle w:val="Hipervnculo"/>
@@ -1763,7 +1763,7 @@
                     <w:noProof/>
                     <w:webHidden/>
                   </w:rPr>
-                  <w:instrText xml:space="preserve"> PAGEREF _Toc71509975 \h </w:instrText>
+                  <w:instrText xml:space="preserve"> PAGEREF _Toc72743114 \h </w:instrText>
                 </w:r>
                 <w:r>
                   <w:rPr>
@@ -1808,7 +1808,7 @@
                   <w:lang w:eastAsia="es-CO"/>
                 </w:rPr>
               </w:pPr>
-              <w:hyperlink w:anchor="_Toc71509976" w:history="1">
+              <w:hyperlink w:anchor="_Toc72743115" w:history="1">
                 <w:r>
                   <w:rPr>
                     <w:rStyle w:val="Hipervnculo"/>
@@ -1851,7 +1851,7 @@
                     <w:noProof/>
                     <w:webHidden/>
                   </w:rPr>
-                  <w:instrText xml:space="preserve"> PAGEREF _Toc71509976 \h </w:instrText>
+                  <w:instrText xml:space="preserve"> PAGEREF _Toc72743115 \h </w:instrText>
                 </w:r>
                 <w:r>
                   <w:rPr>
@@ -1896,7 +1896,7 @@
                   <w:lang w:eastAsia="es-CO"/>
                 </w:rPr>
               </w:pPr>
-              <w:hyperlink w:anchor="_Toc71509977" w:history="1">
+              <w:hyperlink w:anchor="_Toc72743116" w:history="1">
                 <w:r>
                   <w:rPr>
                     <w:rStyle w:val="Hipervnculo"/>
@@ -1939,7 +1939,7 @@
                     <w:noProof/>
                     <w:webHidden/>
                   </w:rPr>
-                  <w:instrText xml:space="preserve"> PAGEREF _Toc71509977 \h </w:instrText>
+                  <w:instrText xml:space="preserve"> PAGEREF _Toc72743116 \h </w:instrText>
                 </w:r>
                 <w:r>
                   <w:rPr>
@@ -1984,7 +1984,7 @@
                   <w:lang w:eastAsia="es-CO"/>
                 </w:rPr>
               </w:pPr>
-              <w:hyperlink w:anchor="_Toc71509978" w:history="1">
+              <w:hyperlink w:anchor="_Toc72743117" w:history="1">
                 <w:r>
                   <w:rPr>
                     <w:rStyle w:val="Hipervnculo"/>
@@ -2027,7 +2027,7 @@
                     <w:noProof/>
                     <w:webHidden/>
                   </w:rPr>
-                  <w:instrText xml:space="preserve"> PAGEREF _Toc71509978 \h </w:instrText>
+                  <w:instrText xml:space="preserve"> PAGEREF _Toc72743117 \h </w:instrText>
                 </w:r>
                 <w:r>
                   <w:rPr>
@@ -2072,7 +2072,7 @@
                   <w:lang w:eastAsia="es-CO"/>
                 </w:rPr>
               </w:pPr>
-              <w:hyperlink w:anchor="_Toc71509979" w:history="1">
+              <w:hyperlink w:anchor="_Toc72743118" w:history="1">
                 <w:r>
                   <w:rPr>
                     <w:rStyle w:val="Hipervnculo"/>
@@ -2115,7 +2115,7 @@
                     <w:noProof/>
                     <w:webHidden/>
                   </w:rPr>
-                  <w:instrText xml:space="preserve"> PAGEREF _Toc71509979 \h </w:instrText>
+                  <w:instrText xml:space="preserve"> PAGEREF _Toc72743118 \h </w:instrText>
                 </w:r>
                 <w:r>
                   <w:rPr>
@@ -2160,7 +2160,7 @@
                   <w:lang w:eastAsia="es-CO"/>
                 </w:rPr>
               </w:pPr>
-              <w:hyperlink w:anchor="_Toc71509980" w:history="1">
+              <w:hyperlink w:anchor="_Toc72743119" w:history="1">
                 <w:r>
                   <w:rPr>
                     <w:rStyle w:val="Hipervnculo"/>
@@ -2203,7 +2203,7 @@
                     <w:noProof/>
                     <w:webHidden/>
                   </w:rPr>
-                  <w:instrText xml:space="preserve"> PAGEREF _Toc71509980 \h </w:instrText>
+                  <w:instrText xml:space="preserve"> PAGEREF _Toc72743119 \h </w:instrText>
                 </w:r>
                 <w:r>
                   <w:rPr>
@@ -2223,7 +2223,7 @@
                     <w:noProof/>
                     <w:webHidden/>
                   </w:rPr>
-                  <w:t>8</w:t>
+                  <w:t>7</w:t>
                 </w:r>
                 <w:r>
                   <w:rPr>
@@ -2248,7 +2248,7 @@
                   <w:lang w:eastAsia="es-CO"/>
                 </w:rPr>
               </w:pPr>
-              <w:hyperlink w:anchor="_Toc71509981" w:history="1">
+              <w:hyperlink w:anchor="_Toc72743120" w:history="1">
                 <w:r>
                   <w:rPr>
                     <w:rStyle w:val="Hipervnculo"/>
@@ -2291,7 +2291,7 @@
                     <w:noProof/>
                     <w:webHidden/>
                   </w:rPr>
-                  <w:instrText xml:space="preserve"> PAGEREF _Toc71509981 \h </w:instrText>
+                  <w:instrText xml:space="preserve"> PAGEREF _Toc72743120 \h </w:instrText>
                 </w:r>
                 <w:r>
                   <w:rPr>
@@ -2336,7 +2336,7 @@
                   <w:lang w:eastAsia="es-CO"/>
                 </w:rPr>
               </w:pPr>
-              <w:hyperlink w:anchor="_Toc71509982" w:history="1">
+              <w:hyperlink w:anchor="_Toc72743121" w:history="1">
                 <w:r>
                   <w:rPr>
                     <w:rStyle w:val="Hipervnculo"/>
@@ -2379,7 +2379,7 @@
                     <w:noProof/>
                     <w:webHidden/>
                   </w:rPr>
-                  <w:instrText xml:space="preserve"> PAGEREF _Toc71509982 \h </w:instrText>
+                  <w:instrText xml:space="preserve"> PAGEREF _Toc72743121 \h </w:instrText>
                 </w:r>
                 <w:r>
                   <w:rPr>
@@ -2424,7 +2424,7 @@
                   <w:lang w:eastAsia="es-CO"/>
                 </w:rPr>
               </w:pPr>
-              <w:hyperlink w:anchor="_Toc71509983" w:history="1">
+              <w:hyperlink w:anchor="_Toc72743122" w:history="1">
                 <w:r>
                   <w:rPr>
                     <w:rStyle w:val="Hipervnculo"/>
@@ -2467,7 +2467,7 @@
                     <w:noProof/>
                     <w:webHidden/>
                   </w:rPr>
-                  <w:instrText xml:space="preserve"> PAGEREF _Toc71509983 \h </w:instrText>
+                  <w:instrText xml:space="preserve"> PAGEREF _Toc72743122 \h </w:instrText>
                 </w:r>
                 <w:r>
                   <w:rPr>
@@ -2512,7 +2512,7 @@
                   <w:lang w:eastAsia="es-CO"/>
                 </w:rPr>
               </w:pPr>
-              <w:hyperlink w:anchor="_Toc71509984" w:history="1">
+              <w:hyperlink w:anchor="_Toc72743123" w:history="1">
                 <w:r>
                   <w:rPr>
                     <w:rStyle w:val="Hipervnculo"/>
@@ -2555,7 +2555,7 @@
                     <w:noProof/>
                     <w:webHidden/>
                   </w:rPr>
-                  <w:instrText xml:space="preserve"> PAGEREF _Toc71509984 \h </w:instrText>
+                  <w:instrText xml:space="preserve"> PAGEREF _Toc72743123 \h </w:instrText>
                 </w:r>
                 <w:r>
                   <w:rPr>
@@ -2600,7 +2600,7 @@
                   <w:lang w:eastAsia="es-CO"/>
                 </w:rPr>
               </w:pPr>
-              <w:hyperlink w:anchor="_Toc71509985" w:history="1">
+              <w:hyperlink w:anchor="_Toc72743124" w:history="1">
                 <w:r>
                   <w:rPr>
                     <w:rStyle w:val="Hipervnculo"/>
@@ -2643,7 +2643,7 @@
                     <w:noProof/>
                     <w:webHidden/>
                   </w:rPr>
-                  <w:instrText xml:space="preserve"> PAGEREF _Toc71509985 \h </w:instrText>
+                  <w:instrText xml:space="preserve"> PAGEREF _Toc72743124 \h </w:instrText>
                 </w:r>
                 <w:r>
                   <w:rPr>
@@ -2688,7 +2688,7 @@
                   <w:lang w:eastAsia="es-CO"/>
                 </w:rPr>
               </w:pPr>
-              <w:hyperlink w:anchor="_Toc71509986" w:history="1">
+              <w:hyperlink w:anchor="_Toc72743125" w:history="1">
                 <w:r>
                   <w:rPr>
                     <w:rStyle w:val="Hipervnculo"/>
@@ -2731,7 +2731,7 @@
                     <w:noProof/>
                     <w:webHidden/>
                   </w:rPr>
-                  <w:instrText xml:space="preserve"> PAGEREF _Toc71509986 \h </w:instrText>
+                  <w:instrText xml:space="preserve"> PAGEREF _Toc72743125 \h </w:instrText>
                 </w:r>
                 <w:r>
                   <w:rPr>
@@ -2751,7 +2751,71 @@
                     <w:noProof/>
                     <w:webHidden/>
                   </w:rPr>
-                  <w:t>37</w:t>
+                  <w:t>38</w:t>
+                </w:r>
+                <w:r>
+                  <w:rPr>
+                    <w:noProof/>
+                    <w:webHidden/>
+                  </w:rPr>
+                  <w:fldChar w:fldCharType="end"/>
+                </w:r>
+              </w:hyperlink>
+            </w:p>
+            <w:p>
+              <w:pPr>
+                <w:pStyle w:val="TDC2"/>
+                <w:tabs>
+                  <w:tab w:val="right" w:leader="dot" w:pos="9394"/>
+                </w:tabs>
+                <w:rPr>
+                  <w:rFonts w:asciiTheme="minorHAnsi" w:eastAsiaTheme="minorEastAsia" w:hAnsiTheme="minorHAnsi"/>
+                  <w:noProof/>
+                  <w:sz w:val="22"/>
+                  <w:lang w:eastAsia="es-CO"/>
+                </w:rPr>
+              </w:pPr>
+              <w:hyperlink w:anchor="_Toc72743126" w:history="1">
+                <w:r>
+                  <w:rPr>
+                    <w:noProof/>
+                    <w:webHidden/>
+                  </w:rPr>
+                  <w:tab/>
+                </w:r>
+                <w:r>
+                  <w:rPr>
+                    <w:noProof/>
+                    <w:webHidden/>
+                  </w:rPr>
+                  <w:fldChar w:fldCharType="begin"/>
+                </w:r>
+                <w:r>
+                  <w:rPr>
+                    <w:noProof/>
+                    <w:webHidden/>
+                  </w:rPr>
+                  <w:instrText xml:space="preserve"> PAGEREF _Toc72743126 \h </w:instrText>
+                </w:r>
+                <w:r>
+                  <w:rPr>
+                    <w:noProof/>
+                    <w:webHidden/>
+                  </w:rPr>
+                </w:r>
+                <w:r>
+                  <w:rPr>
+                    <w:noProof/>
+                    <w:webHidden/>
+                  </w:rPr>
+                  <w:fldChar w:fldCharType="separate"/>
+                </w:r>
+                <w:r>
+                  <w:rPr>
+                    <w:noProof/>
+                    <w:webHidden/>
+                  </w:rPr>
+                  <w:t>38</w:t>
                 </w:r>
                 <w:r>
                   <w:rPr>
@@ -2776,7 +2840,7 @@
                   <w:lang w:eastAsia="es-CO"/>
                 </w:rPr>
               </w:pPr>
-              <w:hyperlink w:anchor="_Toc71509987" w:history="1">
+              <w:hyperlink w:anchor="_Toc72743127" w:history="1">
                 <w:r>
                   <w:rPr>
                     <w:rStyle w:val="Hipervnculo"/>
@@ -2798,7 +2862,7 @@
                     <w:rStyle w:val="Hipervnculo"/>
                     <w:noProof/>
                   </w:rPr>
-                  <w:t>Diagrama de actividades</w:t>
+                  <w:t>Diagrama de clases</w:t>
                 </w:r>
                 <w:r>
                   <w:rPr>
@@ -2819,7 +2883,7 @@
                     <w:noProof/>
                     <w:webHidden/>
                   </w:rPr>
-                  <w:instrText xml:space="preserve"> PAGEREF _Toc71509987 \h </w:instrText>
+                  <w:instrText xml:space="preserve"> PAGEREF _Toc72743127 \h </w:instrText>
                 </w:r>
                 <w:r>
                   <w:rPr>
@@ -2864,7 +2928,7 @@
                   <w:lang w:eastAsia="es-CO"/>
                 </w:rPr>
               </w:pPr>
-              <w:hyperlink w:anchor="_Toc71509988" w:history="1">
+              <w:hyperlink w:anchor="_Toc72743128" w:history="1">
                 <w:r>
                   <w:rPr>
                     <w:rStyle w:val="Hipervnculo"/>
@@ -2886,7 +2950,7 @@
                     <w:rStyle w:val="Hipervnculo"/>
                     <w:noProof/>
                   </w:rPr>
-                  <w:t>Diagrama de clases</w:t>
+                  <w:t>Diccionario de datos</w:t>
                 </w:r>
                 <w:r>
                   <w:rPr>
@@ -2907,7 +2971,7 @@
                     <w:noProof/>
                     <w:webHidden/>
                   </w:rPr>
-                  <w:instrText xml:space="preserve"> PAGEREF _Toc71509988 \h </w:instrText>
+                  <w:instrText xml:space="preserve"> PAGEREF _Toc72743128 \h </w:instrText>
                 </w:r>
                 <w:r>
                   <w:rPr>
@@ -2952,7 +3016,7 @@
                   <w:lang w:eastAsia="es-CO"/>
                 </w:rPr>
               </w:pPr>
-              <w:hyperlink w:anchor="_Toc71509989" w:history="1">
+              <w:hyperlink w:anchor="_Toc72743129" w:history="1">
                 <w:r>
                   <w:rPr>
                     <w:rStyle w:val="Hipervnculo"/>
@@ -2974,7 +3038,7 @@
                     <w:rStyle w:val="Hipervnculo"/>
                     <w:noProof/>
                   </w:rPr>
-                  <w:t>Diccionario de datos</w:t>
+                  <w:t>Modelo relacional.</w:t>
                 </w:r>
                 <w:r>
                   <w:rPr>
@@ -2995,7 +3059,7 @@
                     <w:noProof/>
                     <w:webHidden/>
                   </w:rPr>
-                  <w:instrText xml:space="preserve"> PAGEREF _Toc71509989 \h </w:instrText>
+                  <w:instrText xml:space="preserve"> PAGEREF _Toc72743129 \h </w:instrText>
                 </w:r>
                 <w:r>
                   <w:rPr>
@@ -3015,7 +3079,7 @@
                     <w:noProof/>
                     <w:webHidden/>
                   </w:rPr>
-                  <w:t>41</w:t>
+                  <w:t>43</w:t>
                 </w:r>
                 <w:r>
                   <w:rPr>
@@ -3040,7 +3104,7 @@
                   <w:lang w:eastAsia="es-CO"/>
                 </w:rPr>
               </w:pPr>
-              <w:hyperlink w:anchor="_Toc71509990" w:history="1">
+              <w:hyperlink w:anchor="_Toc72743130" w:history="1">
                 <w:r>
                   <w:rPr>
                     <w:rStyle w:val="Hipervnculo"/>
@@ -3062,7 +3126,7 @@
                     <w:rStyle w:val="Hipervnculo"/>
                     <w:noProof/>
                   </w:rPr>
-                  <w:t>Modelo relacional.</w:t>
+                  <w:t>Modelo entidad relación</w:t>
                 </w:r>
                 <w:r>
                   <w:rPr>
@@ -3083,7 +3147,7 @@
                     <w:noProof/>
                     <w:webHidden/>
                   </w:rPr>
-                  <w:instrText xml:space="preserve"> PAGEREF _Toc71509990 \h </w:instrText>
+                  <w:instrText xml:space="preserve"> PAGEREF _Toc72743130 \h </w:instrText>
                 </w:r>
                 <w:r>
                   <w:rPr>
@@ -3103,7 +3167,95 @@
                     <w:noProof/>
                     <w:webHidden/>
                   </w:rPr>
-                  <w:t>43</w:t>
+                  <w:t>44</w:t>
+                </w:r>
+                <w:r>
+                  <w:rPr>
+                    <w:noProof/>
+                    <w:webHidden/>
+                  </w:rPr>
+                  <w:fldChar w:fldCharType="end"/>
+                </w:r>
+              </w:hyperlink>
+            </w:p>
+            <w:p>
+              <w:pPr>
+                <w:pStyle w:val="TDC1"/>
+                <w:tabs>
+                  <w:tab w:val="left" w:pos="880"/>
+                  <w:tab w:val="right" w:leader="dot" w:pos="9394"/>
+                </w:tabs>
+                <w:rPr>
+                  <w:rFonts w:asciiTheme="minorHAnsi" w:eastAsiaTheme="minorEastAsia" w:hAnsiTheme="minorHAnsi"/>
+                  <w:noProof/>
+                  <w:sz w:val="22"/>
+                  <w:lang w:eastAsia="es-CO"/>
+                </w:rPr>
+              </w:pPr>
+              <w:hyperlink w:anchor="_Toc72743131" w:history="1">
+                <w:r>
+                  <w:rPr>
+                    <w:rStyle w:val="Hipervnculo"/>
+                    <w:noProof/>
+                  </w:rPr>
+                  <w:t>9.</w:t>
+                </w:r>
+                <w:r>
+                  <w:rPr>
+                    <w:rFonts w:asciiTheme="minorHAnsi" w:eastAsiaTheme="minorEastAsia" w:hAnsiTheme="minorHAnsi"/>
+                    <w:noProof/>
+                    <w:sz w:val="22"/>
+                    <w:lang w:eastAsia="es-CO"/>
+                  </w:rPr>
+                  <w:tab/>
+                </w:r>
+                <w:r>
+                  <w:rPr>
+                    <w:rStyle w:val="Hipervnculo"/>
+                    <w:noProof/>
+                  </w:rPr>
+                  <w:t>Links de instalación</w:t>
+                </w:r>
+                <w:r>
+                  <w:rPr>
+                    <w:noProof/>
+                    <w:webHidden/>
+                  </w:rPr>
+                  <w:tab/>
+                </w:r>
+                <w:r>
+                  <w:rPr>
+                    <w:noProof/>
+                    <w:webHidden/>
+                  </w:rPr>
+                  <w:fldChar w:fldCharType="begin"/>
+                </w:r>
+                <w:r>
+                  <w:rPr>
+                    <w:noProof/>
+                    <w:webHidden/>
+                  </w:rPr>
+                  <w:instrText xml:space="preserve"> PAGEREF _Toc72743131 \h </w:instrText>
+                </w:r>
+                <w:r>
+                  <w:rPr>
+                    <w:noProof/>
+                    <w:webHidden/>
+                  </w:rPr>
+                </w:r>
+                <w:r>
+                  <w:rPr>
+                    <w:noProof/>
+                    <w:webHidden/>
+                  </w:rPr>
+                  <w:fldChar w:fldCharType="separate"/>
+                </w:r>
+                <w:r>
+                  <w:rPr>
+                    <w:noProof/>
+                    <w:webHidden/>
+                  </w:rPr>
+                  <w:t>45</w:t>
                 </w:r>
                 <w:r>
                   <w:rPr>
@@ -3128,13 +3280,13 @@
                   <w:lang w:eastAsia="es-CO"/>
                 </w:rPr>
               </w:pPr>
-              <w:hyperlink w:anchor="_Toc71509991" w:history="1">
+              <w:hyperlink w:anchor="_Toc72743132" w:history="1">
                 <w:r>
                   <w:rPr>
                     <w:rStyle w:val="Hipervnculo"/>
                     <w:noProof/>
                   </w:rPr>
-                  <w:t>8.7.</w:t>
+                  <w:t>9.1.</w:t>
                 </w:r>
                 <w:r>
                   <w:rPr>
@@ -3150,7 +3302,7 @@
                     <w:rStyle w:val="Hipervnculo"/>
                     <w:noProof/>
                   </w:rPr>
-                  <w:t>Modelo entidad relación</w:t>
+                  <w:t>Git</w:t>
                 </w:r>
                 <w:r>
                   <w:rPr>
@@ -3171,7 +3323,7 @@
                     <w:noProof/>
                     <w:webHidden/>
                   </w:rPr>
-                  <w:instrText xml:space="preserve"> PAGEREF _Toc71509991 \h </w:instrText>
+                  <w:instrText xml:space="preserve"> PAGEREF _Toc72743132 \h </w:instrText>
                 </w:r>
                 <w:r>
                   <w:rPr>
@@ -3191,95 +3343,7 @@
                     <w:noProof/>
                     <w:webHidden/>
                   </w:rPr>
-                  <w:t>44</w:t>
-                </w:r>
-                <w:r>
-                  <w:rPr>
-                    <w:noProof/>
-                    <w:webHidden/>
-                  </w:rPr>
-                  <w:fldChar w:fldCharType="end"/>
-                </w:r>
-              </w:hyperlink>
-            </w:p>
-            <w:p>
-              <w:pPr>
-                <w:pStyle w:val="TDC1"/>
-                <w:tabs>
-                  <w:tab w:val="left" w:pos="880"/>
-                  <w:tab w:val="right" w:leader="dot" w:pos="9394"/>
-                </w:tabs>
-                <w:rPr>
-                  <w:rFonts w:asciiTheme="minorHAnsi" w:eastAsiaTheme="minorEastAsia" w:hAnsiTheme="minorHAnsi"/>
-                  <w:noProof/>
-                  <w:sz w:val="22"/>
-                  <w:lang w:eastAsia="es-CO"/>
-                </w:rPr>
-              </w:pPr>
-              <w:hyperlink w:anchor="_Toc71509992" w:history="1">
-                <w:r>
-                  <w:rPr>
-                    <w:rStyle w:val="Hipervnculo"/>
-                    <w:noProof/>
-                  </w:rPr>
-                  <w:t>9.</w:t>
-                </w:r>
-                <w:r>
-                  <w:rPr>
-                    <w:rFonts w:asciiTheme="minorHAnsi" w:eastAsiaTheme="minorEastAsia" w:hAnsiTheme="minorHAnsi"/>
-                    <w:noProof/>
-                    <w:sz w:val="22"/>
-                    <w:lang w:eastAsia="es-CO"/>
-                  </w:rPr>
-                  <w:tab/>
-                </w:r>
-                <w:r>
-                  <w:rPr>
-                    <w:rStyle w:val="Hipervnculo"/>
-                    <w:noProof/>
-                  </w:rPr>
-                  <w:t>Links de instalación</w:t>
-                </w:r>
-                <w:r>
-                  <w:rPr>
-                    <w:noProof/>
-                    <w:webHidden/>
-                  </w:rPr>
-                  <w:tab/>
-                </w:r>
-                <w:r>
-                  <w:rPr>
-                    <w:noProof/>
-                    <w:webHidden/>
-                  </w:rPr>
-                  <w:fldChar w:fldCharType="begin"/>
-                </w:r>
-                <w:r>
-                  <w:rPr>
-                    <w:noProof/>
-                    <w:webHidden/>
-                  </w:rPr>
-                  <w:instrText xml:space="preserve"> PAGEREF _Toc71509992 \h </w:instrText>
-                </w:r>
-                <w:r>
-                  <w:rPr>
-                    <w:noProof/>
-                    <w:webHidden/>
-                  </w:rPr>
-                </w:r>
-                <w:r>
-                  <w:rPr>
-                    <w:noProof/>
-                    <w:webHidden/>
-                  </w:rPr>
-                  <w:fldChar w:fldCharType="separate"/>
-                </w:r>
-                <w:r>
-                  <w:rPr>
-                    <w:noProof/>
-                    <w:webHidden/>
-                  </w:rPr>
-                  <w:t>44</w:t>
+                  <w:t>45</w:t>
                 </w:r>
                 <w:r>
                   <w:rPr>
@@ -3304,13 +3368,13 @@
                   <w:lang w:eastAsia="es-CO"/>
                 </w:rPr>
               </w:pPr>
-              <w:hyperlink w:anchor="_Toc71509993" w:history="1">
+              <w:hyperlink w:anchor="_Toc72743133" w:history="1">
                 <w:r>
                   <w:rPr>
                     <w:rStyle w:val="Hipervnculo"/>
                     <w:noProof/>
                   </w:rPr>
-                  <w:t>9.1.</w:t>
+                  <w:t>9.2.</w:t>
                 </w:r>
                 <w:r>
                   <w:rPr>
@@ -3326,7 +3390,7 @@
                     <w:rStyle w:val="Hipervnculo"/>
                     <w:noProof/>
                   </w:rPr>
-                  <w:t>Git</w:t>
+                  <w:t>XAMPP</w:t>
                 </w:r>
                 <w:r>
                   <w:rPr>
@@ -3347,7 +3411,7 @@
                     <w:noProof/>
                     <w:webHidden/>
                   </w:rPr>
-                  <w:instrText xml:space="preserve"> PAGEREF _Toc71509993 \h </w:instrText>
+                  <w:instrText xml:space="preserve"> PAGEREF _Toc72743133 \h </w:instrText>
                 </w:r>
                 <w:r>
                   <w:rPr>
@@ -3367,7 +3431,7 @@
                     <w:noProof/>
                     <w:webHidden/>
                   </w:rPr>
-                  <w:t>44</w:t>
+                  <w:t>45</w:t>
                 </w:r>
                 <w:r>
                   <w:rPr>
@@ -3392,13 +3456,13 @@
                   <w:lang w:eastAsia="es-CO"/>
                 </w:rPr>
               </w:pPr>
-              <w:hyperlink w:anchor="_Toc71509994" w:history="1">
+              <w:hyperlink w:anchor="_Toc72743134" w:history="1">
                 <w:r>
                   <w:rPr>
                     <w:rStyle w:val="Hipervnculo"/>
                     <w:noProof/>
                   </w:rPr>
-                  <w:t>9.2.</w:t>
+                  <w:t>9.3.</w:t>
                 </w:r>
                 <w:r>
                   <w:rPr>
@@ -3414,7 +3478,7 @@
                     <w:rStyle w:val="Hipervnculo"/>
                     <w:noProof/>
                   </w:rPr>
-                  <w:t>XAMPP</w:t>
+                  <w:t>Visual Studio Code</w:t>
                 </w:r>
                 <w:r>
                   <w:rPr>
@@ -3435,7 +3499,7 @@
                     <w:noProof/>
                     <w:webHidden/>
                   </w:rPr>
-                  <w:instrText xml:space="preserve"> PAGEREF _Toc71509994 \h </w:instrText>
+                  <w:instrText xml:space="preserve"> PAGEREF _Toc72743134 \h </w:instrText>
                 </w:r>
                 <w:r>
                   <w:rPr>
@@ -3480,13 +3544,13 @@
                   <w:lang w:eastAsia="es-CO"/>
                 </w:rPr>
               </w:pPr>
-              <w:hyperlink w:anchor="_Toc71509995" w:history="1">
+              <w:hyperlink w:anchor="_Toc72743135" w:history="1">
                 <w:r>
                   <w:rPr>
                     <w:rStyle w:val="Hipervnculo"/>
                     <w:noProof/>
                   </w:rPr>
-                  <w:t>9.3.</w:t>
+                  <w:t>9.4.</w:t>
                 </w:r>
                 <w:r>
                   <w:rPr>
@@ -3502,7 +3566,7 @@
                     <w:rStyle w:val="Hipervnculo"/>
                     <w:noProof/>
                   </w:rPr>
-                  <w:t>Visual Studio Code</w:t>
+                  <w:t>NodeJs</w:t>
                 </w:r>
                 <w:r>
                   <w:rPr>
@@ -3523,7 +3587,7 @@
                     <w:noProof/>
                     <w:webHidden/>
                   </w:rPr>
-                  <w:instrText xml:space="preserve"> PAGEREF _Toc71509995 \h </w:instrText>
+                  <w:instrText xml:space="preserve"> PAGEREF _Toc72743135 \h </w:instrText>
                 </w:r>
                 <w:r>
                   <w:rPr>
@@ -3568,13 +3632,13 @@
                   <w:lang w:eastAsia="es-CO"/>
                 </w:rPr>
               </w:pPr>
-              <w:hyperlink w:anchor="_Toc71509996" w:history="1">
+              <w:hyperlink w:anchor="_Toc72743136" w:history="1">
                 <w:r>
                   <w:rPr>
                     <w:rStyle w:val="Hipervnculo"/>
                     <w:noProof/>
                   </w:rPr>
-                  <w:t>9.4.</w:t>
+                  <w:t>9.5.</w:t>
                 </w:r>
                 <w:r>
                   <w:rPr>
@@ -3590,7 +3654,7 @@
                     <w:rStyle w:val="Hipervnculo"/>
                     <w:noProof/>
                   </w:rPr>
-                  <w:t>NodeJs</w:t>
+                  <w:t>Angular</w:t>
                 </w:r>
                 <w:r>
                   <w:rPr>
@@ -3611,7 +3675,7 @@
                     <w:noProof/>
                     <w:webHidden/>
                   </w:rPr>
-                  <w:instrText xml:space="preserve"> PAGEREF _Toc71509996 \h </w:instrText>
+                  <w:instrText xml:space="preserve"> PAGEREF _Toc72743136 \h </w:instrText>
                 </w:r>
                 <w:r>
                   <w:rPr>
@@ -3656,13 +3720,13 @@
                   <w:lang w:eastAsia="es-CO"/>
                 </w:rPr>
               </w:pPr>
-              <w:hyperlink w:anchor="_Toc71509997" w:history="1">
+              <w:hyperlink w:anchor="_Toc72743137" w:history="1">
                 <w:r>
                   <w:rPr>
                     <w:rStyle w:val="Hipervnculo"/>
                     <w:noProof/>
                   </w:rPr>
-                  <w:t>9.5.</w:t>
+                  <w:t>9.6.</w:t>
                 </w:r>
                 <w:r>
                   <w:rPr>
@@ -3678,7 +3742,7 @@
                     <w:rStyle w:val="Hipervnculo"/>
                     <w:noProof/>
                   </w:rPr>
-                  <w:t>Angular</w:t>
+                  <w:t>Arduino IDE</w:t>
                 </w:r>
                 <w:r>
                   <w:rPr>
@@ -3699,95 +3763,7 @@
                     <w:noProof/>
                     <w:webHidden/>
                   </w:rPr>
-                  <w:instrText xml:space="preserve"> PAGEREF _Toc71509997 \h </w:instrText>
-                </w:r>
-                <w:r>
-                  <w:rPr>
-                    <w:noProof/>
-                    <w:webHidden/>
-                  </w:rPr>
-                </w:r>
-                <w:r>
-                  <w:rPr>
-                    <w:noProof/>
-                    <w:webHidden/>
-                  </w:rPr>
-                  <w:fldChar w:fldCharType="separate"/>
-                </w:r>
-                <w:r>
-                  <w:rPr>
-                    <w:noProof/>
-                    <w:webHidden/>
-                  </w:rPr>
-                  <w:t>45</w:t>
-                </w:r>
-                <w:r>
-                  <w:rPr>
-                    <w:noProof/>
-                    <w:webHidden/>
-                  </w:rPr>
-                  <w:fldChar w:fldCharType="end"/>
-                </w:r>
-              </w:hyperlink>
-            </w:p>
-            <w:p>
-              <w:pPr>
-                <w:pStyle w:val="TDC2"/>
-                <w:tabs>
-                  <w:tab w:val="left" w:pos="1320"/>
-                  <w:tab w:val="right" w:leader="dot" w:pos="9394"/>
-                </w:tabs>
-                <w:rPr>
-                  <w:rFonts w:asciiTheme="minorHAnsi" w:eastAsiaTheme="minorEastAsia" w:hAnsiTheme="minorHAnsi"/>
-                  <w:noProof/>
-                  <w:sz w:val="22"/>
-                  <w:lang w:eastAsia="es-CO"/>
-                </w:rPr>
-              </w:pPr>
-              <w:hyperlink w:anchor="_Toc71509998" w:history="1">
-                <w:r>
-                  <w:rPr>
-                    <w:rStyle w:val="Hipervnculo"/>
-                    <w:noProof/>
-                  </w:rPr>
-                  <w:t>9.6.</w:t>
-                </w:r>
-                <w:r>
-                  <w:rPr>
-                    <w:rFonts w:asciiTheme="minorHAnsi" w:eastAsiaTheme="minorEastAsia" w:hAnsiTheme="minorHAnsi"/>
-                    <w:noProof/>
-                    <w:sz w:val="22"/>
-                    <w:lang w:eastAsia="es-CO"/>
-                  </w:rPr>
-                  <w:tab/>
-                </w:r>
-                <w:r>
-                  <w:rPr>
-                    <w:rStyle w:val="Hipervnculo"/>
-                    <w:noProof/>
-                  </w:rPr>
-                  <w:t>Arduino IDE</w:t>
-                </w:r>
-                <w:r>
-                  <w:rPr>
-                    <w:noProof/>
-                    <w:webHidden/>
-                  </w:rPr>
-                  <w:tab/>
-                </w:r>
-                <w:r>
-                  <w:rPr>
-                    <w:noProof/>
-                    <w:webHidden/>
-                  </w:rPr>
-                  <w:fldChar w:fldCharType="begin"/>
-                </w:r>
-                <w:r>
-                  <w:rPr>
-                    <w:noProof/>
-                    <w:webHidden/>
-                  </w:rPr>
-                  <w:instrText xml:space="preserve"> PAGEREF _Toc71509998 \h </w:instrText>
+                  <w:instrText xml:space="preserve"> PAGEREF _Toc72743137 \h </w:instrText>
                 </w:r>
                 <w:r>
                   <w:rPr>
@@ -4013,7 +3989,7 @@
           <w:numId w:val="13"/>
         </w:numPr>
       </w:pPr>
-      <w:bookmarkStart w:id="0" w:name="_Toc71509972"/>
+      <w:bookmarkStart w:id="0" w:name="_Toc72743111"/>
       <w:r>
         <w:lastRenderedPageBreak/>
         <w:t>Objetiv</w:t>
@@ -4154,7 +4130,7 @@
           <w:numId w:val="13"/>
         </w:numPr>
       </w:pPr>
-      <w:bookmarkStart w:id="1" w:name="_Toc71509973"/>
+      <w:bookmarkStart w:id="1" w:name="_Toc72743112"/>
       <w:r>
         <w:t>Objetivos Específicos</w:t>
       </w:r>
@@ -4248,7 +4224,7 @@
           <w:numId w:val="13"/>
         </w:numPr>
       </w:pPr>
-      <w:bookmarkStart w:id="2" w:name="_Toc71509974"/>
+      <w:bookmarkStart w:id="2" w:name="_Toc72743113"/>
       <w:r>
         <w:t>Alcance</w:t>
       </w:r>
@@ -4292,7 +4268,7 @@
           <w:numId w:val="13"/>
         </w:numPr>
       </w:pPr>
-      <w:bookmarkStart w:id="3" w:name="_Toc71509975"/>
+      <w:bookmarkStart w:id="3" w:name="_Toc72743114"/>
       <w:r>
         <w:t>Requerimientos Técnicos</w:t>
       </w:r>
@@ -4306,7 +4282,7 @@
           <w:numId w:val="13"/>
         </w:numPr>
       </w:pPr>
-      <w:bookmarkStart w:id="4" w:name="_Toc71509976"/>
+      <w:bookmarkStart w:id="4" w:name="_Toc72743115"/>
       <w:r>
         <w:t>Software</w:t>
       </w:r>
@@ -4893,7 +4869,7 @@
           <w:numId w:val="13"/>
         </w:numPr>
       </w:pPr>
-      <w:bookmarkStart w:id="5" w:name="_Toc71509977"/>
+      <w:bookmarkStart w:id="5" w:name="_Toc72743116"/>
       <w:r>
         <w:t>Hardware</w:t>
       </w:r>
@@ -5175,7 +5151,7 @@
           <w:numId w:val="13"/>
         </w:numPr>
       </w:pPr>
-      <w:bookmarkStart w:id="6" w:name="_Toc71509978"/>
+      <w:bookmarkStart w:id="6" w:name="_Toc72743117"/>
       <w:r>
         <w:rPr>
           <w:rStyle w:val="Ttulo2Car"/>
@@ -5321,7 +5297,7 @@
           <w:numId w:val="13"/>
         </w:numPr>
       </w:pPr>
-      <w:bookmarkStart w:id="7" w:name="_Toc71509979"/>
+      <w:bookmarkStart w:id="7" w:name="_Toc72743118"/>
       <w:r>
         <w:t>Requerimientos mínimos software</w:t>
       </w:r>
@@ -5441,7 +5417,7 @@
           <w:numId w:val="13"/>
         </w:numPr>
       </w:pPr>
-      <w:bookmarkStart w:id="8" w:name="_Toc71509980"/>
+      <w:bookmarkStart w:id="8" w:name="_Toc72743119"/>
       <w:r>
         <w:rPr>
           <w:rStyle w:val="Ttulo1Car"/>
@@ -5935,7 +5911,7 @@
           <w:numId w:val="13"/>
         </w:numPr>
       </w:pPr>
-      <w:bookmarkStart w:id="9" w:name="_Toc71509981"/>
+      <w:bookmarkStart w:id="9" w:name="_Toc72743120"/>
       <w:r>
         <w:rPr>
           <w:rStyle w:val="Ttulo1Car"/>
@@ -6275,13 +6251,13 @@
           <w:szCs w:val="24"/>
         </w:rPr>
         <w:drawing>
-          <wp:anchor distT="0" distB="0" distL="114300" distR="114300" simplePos="0" relativeHeight="251708416" behindDoc="1" locked="0" layoutInCell="1" allowOverlap="1" wp14:anchorId="6C77006F" wp14:editId="7E546E62">
+          <wp:anchor distT="0" distB="0" distL="114300" distR="114300" simplePos="0" relativeHeight="251708416" behindDoc="1" locked="0" layoutInCell="1" allowOverlap="1" wp14:anchorId="6C77006F" wp14:editId="2D93D6D0">
             <wp:simplePos x="0" y="0"/>
             <wp:positionH relativeFrom="margin">
-              <wp:align>right</wp:align>
+              <wp:posOffset>789940</wp:posOffset>
             </wp:positionH>
             <wp:positionV relativeFrom="paragraph">
-              <wp:posOffset>2451100</wp:posOffset>
+              <wp:posOffset>1835785</wp:posOffset>
             </wp:positionV>
             <wp:extent cx="5067300" cy="2734310"/>
             <wp:effectExtent l="0" t="0" r="0" b="8890"/>
@@ -6392,14 +6368,44 @@
           <w:rFonts w:cs="Times New Roman"/>
           <w:szCs w:val="24"/>
         </w:rPr>
-        <w:t>,</w:t>
-      </w:r>
-      <w:r>
-        <w:rPr>
-          <w:rFonts w:cs="Times New Roman"/>
-          <w:szCs w:val="24"/>
-        </w:rPr>
-        <w:t xml:space="preserve"> y recordando que debes de tener git descargado en tu computador, </w:t>
+        <w:t xml:space="preserve"> (</w:t>
+      </w:r>
+      <w:r>
+        <w:rPr>
+          <w:rFonts w:cs="Times New Roman"/>
+          <w:szCs w:val="24"/>
+        </w:rPr>
+        <w:t xml:space="preserve">recordando que debes de tener </w:t>
+      </w:r>
+      <w:proofErr w:type="spellStart"/>
+      <w:r>
+        <w:rPr>
+          <w:rFonts w:cs="Times New Roman"/>
+          <w:szCs w:val="24"/>
+        </w:rPr>
+        <w:t>git</w:t>
+      </w:r>
+      <w:proofErr w:type="spellEnd"/>
+      <w:r>
+        <w:rPr>
+          <w:rFonts w:cs="Times New Roman"/>
+          <w:szCs w:val="24"/>
+        </w:rPr>
+        <w:t xml:space="preserve"> descargado en tu computador</w:t>
+      </w:r>
+      <w:r>
+        <w:rPr>
+          <w:rFonts w:cs="Times New Roman"/>
+          <w:szCs w:val="24"/>
+        </w:rPr>
+        <w:t>a),</w:t>
+      </w:r>
+      <w:r>
+        <w:rPr>
+          <w:rFonts w:cs="Times New Roman"/>
+          <w:szCs w:val="24"/>
+        </w:rPr>
+        <w:t xml:space="preserve"> </w:t>
       </w:r>
       <w:r>
         <w:rPr>
@@ -9704,7 +9710,7 @@
           <w:numId w:val="13"/>
         </w:numPr>
       </w:pPr>
-      <w:bookmarkStart w:id="10" w:name="_Toc71509982"/>
+      <w:bookmarkStart w:id="10" w:name="_Toc72743121"/>
       <w:r>
         <w:lastRenderedPageBreak/>
         <w:t>Configuración del proyecto</w:t>
@@ -9739,7 +9745,7 @@
           <w:numId w:val="13"/>
         </w:numPr>
       </w:pPr>
-      <w:bookmarkStart w:id="11" w:name="_Toc71509983"/>
+      <w:bookmarkStart w:id="11" w:name="_Toc72743122"/>
       <w:r>
         <w:t>Análisis</w:t>
       </w:r>
@@ -11313,7 +11319,7 @@
           <w:numId w:val="13"/>
         </w:numPr>
       </w:pPr>
-      <w:bookmarkStart w:id="12" w:name="_Toc71509984"/>
+      <w:bookmarkStart w:id="12" w:name="_Toc72743123"/>
       <w:r>
         <w:lastRenderedPageBreak/>
         <w:t>Diseño de la arquitectura</w:t>
@@ -11328,7 +11334,7 @@
           <w:numId w:val="13"/>
         </w:numPr>
       </w:pPr>
-      <w:bookmarkStart w:id="13" w:name="_Toc71509985"/>
+      <w:bookmarkStart w:id="13" w:name="_Toc72743124"/>
       <w:r>
         <w:t>Fichas Técnicas</w:t>
       </w:r>
@@ -11612,7 +11618,7 @@
           <w:rStyle w:val="Ttulo2Car"/>
         </w:rPr>
       </w:pPr>
-      <w:bookmarkStart w:id="14" w:name="_Toc71509986"/>
+      <w:bookmarkStart w:id="14" w:name="_Toc72743125"/>
       <w:r>
         <w:rPr>
           <w:rStyle w:val="Ttulo2Car"/>
@@ -11637,6 +11643,7 @@
         <w:pStyle w:val="Ttulo2"/>
         <w:ind w:firstLine="0"/>
       </w:pPr>
+      <w:bookmarkStart w:id="15" w:name="_Toc72743126"/>
       <w:r>
         <w:rPr>
           <w:noProof/>
@@ -11698,6 +11705,7 @@
           </wp:anchor>
         </w:drawing>
       </w:r>
+      <w:bookmarkEnd w:id="15"/>
     </w:p>
     <w:p/>
     <w:p>
@@ -11717,14 +11725,14 @@
           <w:rStyle w:val="Ttulo2Car"/>
         </w:rPr>
       </w:pPr>
-      <w:bookmarkStart w:id="15" w:name="_Toc71509988"/>
+      <w:bookmarkStart w:id="16" w:name="_Toc72743127"/>
       <w:r>
         <w:rPr>
           <w:rStyle w:val="Ttulo2Car"/>
         </w:rPr>
         <w:t>Diagrama de clases</w:t>
       </w:r>
-      <w:bookmarkEnd w:id="15"/>
+      <w:bookmarkEnd w:id="16"/>
     </w:p>
     <w:p>
       <w:pPr>
@@ -11841,14 +11849,14 @@
           <w:rStyle w:val="Ttulo2Car"/>
         </w:rPr>
       </w:pPr>
-      <w:bookmarkStart w:id="16" w:name="_Toc71509989"/>
+      <w:bookmarkStart w:id="17" w:name="_Toc72743128"/>
       <w:r>
         <w:rPr>
           <w:rStyle w:val="Ttulo2Car"/>
         </w:rPr>
         <w:t>Diccionario de datos</w:t>
       </w:r>
-      <w:bookmarkEnd w:id="16"/>
+      <w:bookmarkEnd w:id="17"/>
     </w:p>
     <w:p>
       <w:r>
@@ -12614,14 +12622,14 @@
           <w:rStyle w:val="Ttulo2Car"/>
         </w:rPr>
       </w:pPr>
-      <w:bookmarkStart w:id="17" w:name="_Toc71509990"/>
+      <w:bookmarkStart w:id="18" w:name="_Toc72743129"/>
       <w:r>
         <w:rPr>
           <w:rStyle w:val="Ttulo2Car"/>
         </w:rPr>
         <w:t>Modelo relacional.</w:t>
       </w:r>
-      <w:bookmarkEnd w:id="17"/>
+      <w:bookmarkEnd w:id="18"/>
     </w:p>
     <w:p>
       <w:r>
@@ -12729,12 +12737,12 @@
           <w:numId w:val="13"/>
         </w:numPr>
       </w:pPr>
-      <w:bookmarkStart w:id="18" w:name="_Toc71509991"/>
+      <w:bookmarkStart w:id="19" w:name="_Toc72743130"/>
       <w:r>
         <w:lastRenderedPageBreak/>
         <w:t>Modelo entidad relación</w:t>
       </w:r>
-      <w:bookmarkEnd w:id="18"/>
+      <w:bookmarkEnd w:id="19"/>
     </w:p>
     <w:p>
       <w:r>
@@ -12747,7 +12755,7 @@
           <w:noProof/>
         </w:rPr>
         <w:drawing>
-          <wp:anchor distT="0" distB="0" distL="114300" distR="114300" simplePos="0" relativeHeight="251711488" behindDoc="1" locked="0" layoutInCell="1" allowOverlap="1" wp14:anchorId="27373489" wp14:editId="792E30A0">
+          <wp:anchor distT="0" distB="0" distL="114300" distR="114300" simplePos="0" relativeHeight="251711488" behindDoc="1" locked="0" layoutInCell="1" allowOverlap="1" wp14:anchorId="27373489" wp14:editId="224A7CE3">
             <wp:simplePos x="0" y="0"/>
             <wp:positionH relativeFrom="margin">
               <wp:align>center</wp:align>
@@ -12755,7 +12763,7 @@
             <wp:positionV relativeFrom="paragraph">
               <wp:posOffset>368300</wp:posOffset>
             </wp:positionV>
-            <wp:extent cx="7160895" cy="4448175"/>
+            <wp:extent cx="7160895" cy="5057775"/>
             <wp:effectExtent l="0" t="0" r="1905" b="9525"/>
             <wp:wrapTopAndBottom/>
             <wp:docPr id="50" name="Gráfico 50"/>
@@ -12787,7 +12795,7 @@
                   <pic:spPr>
                     <a:xfrm>
                       <a:off x="0" y="0"/>
-                      <a:ext cx="7160895" cy="4448175"/>
+                      <a:ext cx="7160895" cy="5057775"/>
                     </a:xfrm>
                     <a:prstGeom prst="rect">
                       <a:avLst/>
@@ -12844,11 +12852,11 @@
           <w:numId w:val="13"/>
         </w:numPr>
       </w:pPr>
-      <w:bookmarkStart w:id="19" w:name="_Toc71509992"/>
+      <w:bookmarkStart w:id="20" w:name="_Toc72743131"/>
       <w:r>
         <w:t>Links de instalación</w:t>
       </w:r>
-      <w:bookmarkEnd w:id="19"/>
+      <w:bookmarkEnd w:id="20"/>
     </w:p>
     <w:p>
       <w:pPr>
@@ -12874,14 +12882,14 @@
           <w:numId w:val="13"/>
         </w:numPr>
       </w:pPr>
-      <w:bookmarkStart w:id="20" w:name="_Toc71509993"/>
+      <w:bookmarkStart w:id="21" w:name="_Toc72743132"/>
       <w:r>
         <w:rPr>
           <w:rStyle w:val="Ttulo2Car"/>
         </w:rPr>
         <w:t>Git</w:t>
       </w:r>
-      <w:bookmarkEnd w:id="20"/>
+      <w:bookmarkEnd w:id="21"/>
       <w:r>
         <w:t xml:space="preserve">: </w:t>
       </w:r>
@@ -12928,14 +12936,14 @@
           <w:numId w:val="13"/>
         </w:numPr>
       </w:pPr>
-      <w:bookmarkStart w:id="21" w:name="_Toc71509994"/>
+      <w:bookmarkStart w:id="22" w:name="_Toc72743133"/>
       <w:r>
         <w:rPr>
           <w:rStyle w:val="Ttulo2Car"/>
         </w:rPr>
         <w:t>XAMPP</w:t>
       </w:r>
-      <w:bookmarkEnd w:id="21"/>
+      <w:bookmarkEnd w:id="22"/>
       <w:r>
         <w:t xml:space="preserve">: </w:t>
       </w:r>
@@ -12982,7 +12990,7 @@
           <w:numId w:val="13"/>
         </w:numPr>
       </w:pPr>
-      <w:bookmarkStart w:id="22" w:name="_Toc71509995"/>
+      <w:bookmarkStart w:id="23" w:name="_Toc72743134"/>
       <w:r>
         <w:rPr>
           <w:rStyle w:val="Ttulo2Car"/>
@@ -12996,7 +13004,7 @@
         </w:rPr>
         <w:t>Code</w:t>
       </w:r>
-      <w:bookmarkEnd w:id="22"/>
+      <w:bookmarkEnd w:id="23"/>
       <w:proofErr w:type="spellEnd"/>
       <w:r>
         <w:t xml:space="preserve">: </w:t>
@@ -13044,7 +13052,7 @@
           <w:numId w:val="13"/>
         </w:numPr>
       </w:pPr>
-      <w:bookmarkStart w:id="23" w:name="_Toc71509996"/>
+      <w:bookmarkStart w:id="24" w:name="_Toc72743135"/>
       <w:proofErr w:type="spellStart"/>
       <w:r>
         <w:rPr>
@@ -13052,7 +13060,7 @@
         </w:rPr>
         <w:t>NodeJs</w:t>
       </w:r>
-      <w:bookmarkEnd w:id="23"/>
+      <w:bookmarkEnd w:id="24"/>
       <w:proofErr w:type="spellEnd"/>
       <w:r>
         <w:t xml:space="preserve">: </w:t>
@@ -13100,14 +13108,14 @@
           <w:numId w:val="13"/>
         </w:numPr>
       </w:pPr>
-      <w:bookmarkStart w:id="24" w:name="_Toc71509997"/>
+      <w:bookmarkStart w:id="25" w:name="_Toc72743136"/>
       <w:r>
         <w:rPr>
           <w:rStyle w:val="Ttulo2Car"/>
         </w:rPr>
         <w:t>Angular</w:t>
       </w:r>
-      <w:bookmarkEnd w:id="24"/>
+      <w:bookmarkEnd w:id="25"/>
       <w:r>
         <w:t xml:space="preserve">: </w:t>
       </w:r>
@@ -13168,14 +13176,14 @@
           <w:numId w:val="13"/>
         </w:numPr>
       </w:pPr>
-      <w:bookmarkStart w:id="25" w:name="_Toc71509998"/>
+      <w:bookmarkStart w:id="26" w:name="_Toc72743137"/>
       <w:r>
         <w:rPr>
           <w:rStyle w:val="Ttulo2Car"/>
         </w:rPr>
         <w:t>Arduino IDE</w:t>
       </w:r>
-      <w:bookmarkEnd w:id="25"/>
+      <w:bookmarkEnd w:id="26"/>
       <w:r>
         <w:t xml:space="preserve">: </w:t>
       </w:r>

</xml_diff>

<commit_message>
se cambió el script de la base de datos
</commit_message>
<xml_diff>
--- a/Manuales/Manual-Tecnico/Manual técnico.docx
+++ b/Manuales/Manual-Tecnico/Manual técnico.docx
@@ -11632,35 +11632,22 @@
         <w:ind w:left="784"/>
       </w:pPr>
       <w:r>
-        <w:t>En esta sección</w:t>
-      </w:r>
-      <w:r>
-        <w:t xml:space="preserve"> mostraremos el diagrama de casos de uso, donde gráficamente se podrá reconocer y entender los diferentes actores que participan e interactúan con el sistema, más específicamente, mostrar las acciones que hará cada actor dependiendo de su rol.</w:t>
-      </w:r>
-    </w:p>
-    <w:p>
-      <w:pPr>
-        <w:pStyle w:val="Ttulo2"/>
-        <w:ind w:firstLine="0"/>
-      </w:pPr>
-      <w:bookmarkStart w:id="15" w:name="_Toc72743126"/>
-      <w:r>
         <w:rPr>
           <w:noProof/>
         </w:rPr>
         <w:drawing>
-          <wp:anchor distT="0" distB="0" distL="114300" distR="114300" simplePos="0" relativeHeight="251723776" behindDoc="1" locked="0" layoutInCell="1" allowOverlap="1" wp14:anchorId="26ABBB20" wp14:editId="2BCA271F">
+          <wp:anchor distT="0" distB="0" distL="114300" distR="114300" simplePos="0" relativeHeight="251725824" behindDoc="0" locked="0" layoutInCell="1" allowOverlap="1" wp14:anchorId="2D7F19AC" wp14:editId="1A847A67">
             <wp:simplePos x="0" y="0"/>
-            <wp:positionH relativeFrom="margin">
-              <wp:align>left</wp:align>
+            <wp:positionH relativeFrom="column">
+              <wp:posOffset>-344170</wp:posOffset>
             </wp:positionH>
-            <wp:positionV relativeFrom="paragraph">
-              <wp:posOffset>187960</wp:posOffset>
+            <wp:positionV relativeFrom="margin">
+              <wp:posOffset>2796540</wp:posOffset>
             </wp:positionV>
-            <wp:extent cx="5612130" cy="4604385"/>
-            <wp:effectExtent l="0" t="0" r="7620" b="5715"/>
+            <wp:extent cx="6671310" cy="5823585"/>
+            <wp:effectExtent l="0" t="0" r="0" b="5715"/>
             <wp:wrapTopAndBottom/>
-            <wp:docPr id="58" name="Imagen 58"/>
+            <wp:docPr id="32" name="Imagen 32"/>
             <wp:cNvGraphicFramePr>
               <a:graphicFrameLocks xmlns:a="http://schemas.openxmlformats.org/drawingml/2006/main" noChangeAspect="1"/>
             </wp:cNvGraphicFramePr>
@@ -11668,10 +11655,8 @@
               <a:graphicData uri="http://schemas.openxmlformats.org/drawingml/2006/picture">
                 <pic:pic xmlns:pic="http://schemas.openxmlformats.org/drawingml/2006/picture">
                   <pic:nvPicPr>
-                    <pic:cNvPr id="0" name="Picture 7"/>
-                    <pic:cNvPicPr>
-                      <a:picLocks noChangeAspect="1" noChangeArrowheads="1"/>
-                    </pic:cNvPicPr>
+                    <pic:cNvPr id="32" name="Imagen 32"/>
+                    <pic:cNvPicPr/>
                   </pic:nvPicPr>
                   <pic:blipFill>
                     <a:blip r:embed="rId54">
@@ -11681,31 +11666,43 @@
                         </a:ext>
                       </a:extLst>
                     </a:blip>
-                    <a:srcRect/>
                     <a:stretch>
                       <a:fillRect/>
                     </a:stretch>
                   </pic:blipFill>
-                  <pic:spPr bwMode="auto">
+                  <pic:spPr>
                     <a:xfrm>
                       <a:off x="0" y="0"/>
-                      <a:ext cx="5612130" cy="4604385"/>
+                      <a:ext cx="6671310" cy="5823585"/>
                     </a:xfrm>
                     <a:prstGeom prst="rect">
                       <a:avLst/>
                     </a:prstGeom>
-                    <a:noFill/>
-                    <a:ln>
-                      <a:noFill/>
-                    </a:ln>
                   </pic:spPr>
                 </pic:pic>
               </a:graphicData>
             </a:graphic>
+            <wp14:sizeRelH relativeFrom="margin">
+              <wp14:pctWidth>0</wp14:pctWidth>
+            </wp14:sizeRelH>
+            <wp14:sizeRelV relativeFrom="margin">
+              <wp14:pctHeight>0</wp14:pctHeight>
+            </wp14:sizeRelV>
           </wp:anchor>
         </w:drawing>
       </w:r>
-      <w:bookmarkEnd w:id="15"/>
+      <w:r>
+        <w:t>En esta sección</w:t>
+      </w:r>
+      <w:r>
+        <w:t xml:space="preserve"> mostraremos el diagrama de casos de uso, donde gráficamente se podrá reconocer y entender los diferentes actores que participan e interactúan con el sistema, más específicamente, mostrar las acciones que hará cada actor dependiendo de su rol.</w:t>
+      </w:r>
+    </w:p>
+    <w:p>
+      <w:pPr>
+        <w:pStyle w:val="Ttulo2"/>
+        <w:ind w:firstLine="0"/>
+      </w:pPr>
     </w:p>
     <w:p/>
     <w:p>
@@ -11725,14 +11722,14 @@
           <w:rStyle w:val="Ttulo2Car"/>
         </w:rPr>
       </w:pPr>
-      <w:bookmarkStart w:id="16" w:name="_Toc72743127"/>
+      <w:bookmarkStart w:id="15" w:name="_Toc72743127"/>
       <w:r>
         <w:rPr>
           <w:rStyle w:val="Ttulo2Car"/>
         </w:rPr>
         <w:t>Diagrama de clases</w:t>
       </w:r>
-      <w:bookmarkEnd w:id="16"/>
+      <w:bookmarkEnd w:id="15"/>
     </w:p>
     <w:p>
       <w:pPr>
@@ -11849,14 +11846,14 @@
           <w:rStyle w:val="Ttulo2Car"/>
         </w:rPr>
       </w:pPr>
-      <w:bookmarkStart w:id="17" w:name="_Toc72743128"/>
+      <w:bookmarkStart w:id="16" w:name="_Toc72743128"/>
       <w:r>
         <w:rPr>
           <w:rStyle w:val="Ttulo2Car"/>
         </w:rPr>
         <w:t>Diccionario de datos</w:t>
       </w:r>
-      <w:bookmarkEnd w:id="17"/>
+      <w:bookmarkEnd w:id="16"/>
     </w:p>
     <w:p>
       <w:r>
@@ -12215,7 +12212,6 @@
         <w:rPr>
           <w:noProof/>
         </w:rPr>
-        <w:lastRenderedPageBreak/>
         <w:drawing>
           <wp:anchor distT="0" distB="0" distL="114300" distR="114300" simplePos="0" relativeHeight="251718656" behindDoc="1" locked="0" layoutInCell="1" allowOverlap="1" wp14:anchorId="3A2E6E25" wp14:editId="580700A2">
             <wp:simplePos x="0" y="0"/>
@@ -12486,7 +12482,6 @@
         <w:rPr>
           <w:noProof/>
         </w:rPr>
-        <w:lastRenderedPageBreak/>
         <w:drawing>
           <wp:anchor distT="0" distB="0" distL="114300" distR="114300" simplePos="0" relativeHeight="251717632" behindDoc="1" locked="0" layoutInCell="1" allowOverlap="1" wp14:anchorId="66401975" wp14:editId="790112FA">
             <wp:simplePos x="0" y="0"/>
@@ -12622,14 +12617,14 @@
           <w:rStyle w:val="Ttulo2Car"/>
         </w:rPr>
       </w:pPr>
-      <w:bookmarkStart w:id="18" w:name="_Toc72743129"/>
+      <w:bookmarkStart w:id="17" w:name="_Toc72743129"/>
       <w:r>
         <w:rPr>
           <w:rStyle w:val="Ttulo2Car"/>
         </w:rPr>
         <w:t>Modelo relacional.</w:t>
       </w:r>
-      <w:bookmarkEnd w:id="18"/>
+      <w:bookmarkEnd w:id="17"/>
     </w:p>
     <w:p>
       <w:r>
@@ -12737,12 +12732,11 @@
           <w:numId w:val="13"/>
         </w:numPr>
       </w:pPr>
-      <w:bookmarkStart w:id="19" w:name="_Toc72743130"/>
-      <w:r>
-        <w:lastRenderedPageBreak/>
+      <w:bookmarkStart w:id="18" w:name="_Toc72743130"/>
+      <w:r>
         <w:t>Modelo entidad relación</w:t>
       </w:r>
-      <w:bookmarkEnd w:id="19"/>
+      <w:bookmarkEnd w:id="18"/>
     </w:p>
     <w:p>
       <w:r>
@@ -12826,22 +12820,7 @@
     </w:p>
     <w:p>
       <w:pPr>
-        <w:ind w:firstLine="708"/>
-      </w:pPr>
-    </w:p>
-    <w:p>
-      <w:pPr>
-        <w:ind w:firstLine="708"/>
-      </w:pPr>
-    </w:p>
-    <w:p>
-      <w:pPr>
-        <w:ind w:firstLine="708"/>
-      </w:pPr>
-    </w:p>
-    <w:p>
-      <w:pPr>
-        <w:ind w:firstLine="708"/>
+        <w:ind w:firstLine="0"/>
       </w:pPr>
     </w:p>
     <w:p>
@@ -12852,11 +12831,11 @@
           <w:numId w:val="13"/>
         </w:numPr>
       </w:pPr>
-      <w:bookmarkStart w:id="20" w:name="_Toc72743131"/>
+      <w:bookmarkStart w:id="19" w:name="_Toc72743131"/>
       <w:r>
         <w:t>Links de instalación</w:t>
       </w:r>
-      <w:bookmarkEnd w:id="20"/>
+      <w:bookmarkEnd w:id="19"/>
     </w:p>
     <w:p>
       <w:pPr>
@@ -12882,14 +12861,14 @@
           <w:numId w:val="13"/>
         </w:numPr>
       </w:pPr>
-      <w:bookmarkStart w:id="21" w:name="_Toc72743132"/>
+      <w:bookmarkStart w:id="20" w:name="_Toc72743132"/>
       <w:r>
         <w:rPr>
           <w:rStyle w:val="Ttulo2Car"/>
         </w:rPr>
         <w:t>Git</w:t>
       </w:r>
-      <w:bookmarkEnd w:id="21"/>
+      <w:bookmarkEnd w:id="20"/>
       <w:r>
         <w:t xml:space="preserve">: </w:t>
       </w:r>
@@ -12936,14 +12915,14 @@
           <w:numId w:val="13"/>
         </w:numPr>
       </w:pPr>
-      <w:bookmarkStart w:id="22" w:name="_Toc72743133"/>
+      <w:bookmarkStart w:id="21" w:name="_Toc72743133"/>
       <w:r>
         <w:rPr>
           <w:rStyle w:val="Ttulo2Car"/>
         </w:rPr>
         <w:t>XAMPP</w:t>
       </w:r>
-      <w:bookmarkEnd w:id="22"/>
+      <w:bookmarkEnd w:id="21"/>
       <w:r>
         <w:t xml:space="preserve">: </w:t>
       </w:r>
@@ -12990,7 +12969,7 @@
           <w:numId w:val="13"/>
         </w:numPr>
       </w:pPr>
-      <w:bookmarkStart w:id="23" w:name="_Toc72743134"/>
+      <w:bookmarkStart w:id="22" w:name="_Toc72743134"/>
       <w:r>
         <w:rPr>
           <w:rStyle w:val="Ttulo2Car"/>
@@ -13004,7 +12983,7 @@
         </w:rPr>
         <w:t>Code</w:t>
       </w:r>
-      <w:bookmarkEnd w:id="23"/>
+      <w:bookmarkEnd w:id="22"/>
       <w:proofErr w:type="spellEnd"/>
       <w:r>
         <w:t xml:space="preserve">: </w:t>
@@ -13052,7 +13031,7 @@
           <w:numId w:val="13"/>
         </w:numPr>
       </w:pPr>
-      <w:bookmarkStart w:id="24" w:name="_Toc72743135"/>
+      <w:bookmarkStart w:id="23" w:name="_Toc72743135"/>
       <w:proofErr w:type="spellStart"/>
       <w:r>
         <w:rPr>
@@ -13060,7 +13039,7 @@
         </w:rPr>
         <w:t>NodeJs</w:t>
       </w:r>
-      <w:bookmarkEnd w:id="24"/>
+      <w:bookmarkEnd w:id="23"/>
       <w:proofErr w:type="spellEnd"/>
       <w:r>
         <w:t xml:space="preserve">: </w:t>
@@ -13108,14 +13087,14 @@
           <w:numId w:val="13"/>
         </w:numPr>
       </w:pPr>
-      <w:bookmarkStart w:id="25" w:name="_Toc72743136"/>
+      <w:bookmarkStart w:id="24" w:name="_Toc72743136"/>
       <w:r>
         <w:rPr>
           <w:rStyle w:val="Ttulo2Car"/>
         </w:rPr>
         <w:t>Angular</w:t>
       </w:r>
-      <w:bookmarkEnd w:id="25"/>
+      <w:bookmarkEnd w:id="24"/>
       <w:r>
         <w:t xml:space="preserve">: </w:t>
       </w:r>
@@ -13176,14 +13155,14 @@
           <w:numId w:val="13"/>
         </w:numPr>
       </w:pPr>
-      <w:bookmarkStart w:id="26" w:name="_Toc72743137"/>
+      <w:bookmarkStart w:id="25" w:name="_Toc72743137"/>
       <w:r>
         <w:rPr>
           <w:rStyle w:val="Ttulo2Car"/>
         </w:rPr>
         <w:t>Arduino IDE</w:t>
       </w:r>
-      <w:bookmarkEnd w:id="26"/>
+      <w:bookmarkEnd w:id="25"/>
       <w:r>
         <w:t xml:space="preserve">: </w:t>
       </w:r>

</xml_diff>